<commit_message>
Add Lab4 test script PDF and DOCX
</commit_message>
<xml_diff>
--- a/Lab4_TestScript.docx
+++ b/Lab4_TestScript.docx
@@ -4,7 +4,7 @@
   <w:body>
     <w:p>
       <w:pPr>
-        <w:pStyle w:val="ListParagraph"/>
+        <w:pStyle w:val="a7"/>
         <w:numPr>
           <w:ilvl w:val="0"/>
           <w:numId w:val="1"/>
@@ -48,7 +48,7 @@
     </w:p>
     <w:p>
       <w:pPr>
-        <w:pStyle w:val="ListParagraph"/>
+        <w:pStyle w:val="a7"/>
         <w:numPr>
           <w:ilvl w:val="1"/>
           <w:numId w:val="2"/>
@@ -90,7 +90,7 @@
     </w:p>
     <w:p>
       <w:pPr>
-        <w:pStyle w:val="ListParagraph"/>
+        <w:pStyle w:val="a7"/>
         <w:ind w:left="0" w:firstLine="720"/>
         <w:jc w:val="thaiDistribute"/>
         <w:rPr>
@@ -211,7 +211,7 @@
     </w:p>
     <w:p>
       <w:pPr>
-        <w:pStyle w:val="ListParagraph"/>
+        <w:pStyle w:val="a7"/>
         <w:numPr>
           <w:ilvl w:val="1"/>
           <w:numId w:val="2"/>
@@ -254,7 +254,7 @@
     </w:p>
     <w:p>
       <w:pPr>
-        <w:pStyle w:val="ListParagraph"/>
+        <w:pStyle w:val="a7"/>
         <w:ind w:left="0" w:firstLine="720"/>
         <w:jc w:val="thaiDistribute"/>
         <w:rPr>
@@ -466,7 +466,7 @@
     </w:p>
     <w:p>
       <w:pPr>
-        <w:pStyle w:val="ListParagraph"/>
+        <w:pStyle w:val="a7"/>
         <w:numPr>
           <w:ilvl w:val="0"/>
           <w:numId w:val="1"/>
@@ -528,7 +528,7 @@
     </w:p>
     <w:p>
       <w:pPr>
-        <w:pStyle w:val="ListParagraph"/>
+        <w:pStyle w:val="a7"/>
         <w:spacing w:after="120" w:line="240" w:lineRule="auto"/>
         <w:ind w:left="0" w:firstLine="720"/>
         <w:jc w:val="thaiDistribute"/>
@@ -649,7 +649,7 @@
     </w:p>
     <w:p>
       <w:pPr>
-        <w:pStyle w:val="ListParagraph"/>
+        <w:pStyle w:val="a7"/>
         <w:numPr>
           <w:ilvl w:val="0"/>
           <w:numId w:val="10"/>
@@ -715,7 +715,7 @@
     </w:p>
     <w:p>
       <w:pPr>
-        <w:pStyle w:val="ListParagraph"/>
+        <w:pStyle w:val="a7"/>
         <w:numPr>
           <w:ilvl w:val="0"/>
           <w:numId w:val="10"/>
@@ -761,7 +761,7 @@
     </w:p>
     <w:p>
       <w:pPr>
-        <w:pStyle w:val="ListParagraph"/>
+        <w:pStyle w:val="a7"/>
         <w:numPr>
           <w:ilvl w:val="0"/>
           <w:numId w:val="10"/>
@@ -1012,7 +1012,7 @@
     </w:p>
     <w:p>
       <w:pPr>
-        <w:pStyle w:val="ListParagraph"/>
+        <w:pStyle w:val="a7"/>
         <w:numPr>
           <w:ilvl w:val="0"/>
           <w:numId w:val="11"/>
@@ -1038,7 +1038,7 @@
     </w:p>
     <w:p>
       <w:pPr>
-        <w:pStyle w:val="ListParagraph"/>
+        <w:pStyle w:val="a7"/>
         <w:numPr>
           <w:ilvl w:val="0"/>
           <w:numId w:val="11"/>
@@ -1064,7 +1064,7 @@
     </w:p>
     <w:p>
       <w:pPr>
-        <w:pStyle w:val="ListParagraph"/>
+        <w:pStyle w:val="a7"/>
         <w:numPr>
           <w:ilvl w:val="0"/>
           <w:numId w:val="11"/>
@@ -1100,7 +1100,7 @@
     </w:p>
     <w:p>
       <w:pPr>
-        <w:pStyle w:val="ListParagraph"/>
+        <w:pStyle w:val="a7"/>
         <w:numPr>
           <w:ilvl w:val="0"/>
           <w:numId w:val="11"/>
@@ -1126,7 +1126,7 @@
     </w:p>
     <w:p>
       <w:pPr>
-        <w:pStyle w:val="ListParagraph"/>
+        <w:pStyle w:val="a7"/>
         <w:numPr>
           <w:ilvl w:val="0"/>
           <w:numId w:val="11"/>
@@ -1152,7 +1152,7 @@
     </w:p>
     <w:p>
       <w:pPr>
-        <w:pStyle w:val="ListParagraph"/>
+        <w:pStyle w:val="a7"/>
         <w:numPr>
           <w:ilvl w:val="0"/>
           <w:numId w:val="1"/>
@@ -1195,7 +1195,7 @@
     </w:p>
     <w:p>
       <w:pPr>
-        <w:pStyle w:val="ListParagraph"/>
+        <w:pStyle w:val="a7"/>
         <w:ind w:left="360"/>
         <w:rPr>
           <w:rFonts w:ascii="TH SarabunPSK" w:hAnsi="TH SarabunPSK" w:cs="TH SarabunPSK"/>
@@ -1260,7 +1260,7 @@
     </w:p>
     <w:p>
       <w:pPr>
-        <w:pStyle w:val="ListParagraph"/>
+        <w:pStyle w:val="a7"/>
         <w:ind w:left="360"/>
         <w:rPr>
           <w:rFonts w:ascii="TH SarabunPSK" w:hAnsi="TH SarabunPSK" w:cs="TH SarabunPSK"/>
@@ -1270,25 +1270,17 @@
       </w:pPr>
       <w:r>
         <w:rPr>
-          <w:rFonts w:ascii="TH SarabunPSK" w:hAnsi="TH SarabunPSK" w:cs="TH SarabunPSK" w:hint="cs"/>
-          <w:sz w:val="32"/>
-          <w:szCs w:val="32"/>
-        </w:rPr>
-        <w:t>______________________________________________________________________________________________________________________________________________________________</w:t>
-      </w:r>
-      <w:r>
-        <w:rPr>
-          <w:rFonts w:ascii="TH SarabunPSK" w:hAnsi="TH SarabunPSK" w:cs="TH SarabunPSK" w:hint="cs"/>
-          <w:sz w:val="32"/>
-          <w:szCs w:val="32"/>
-        </w:rPr>
-        <w:lastRenderedPageBreak/>
-        <w:t>______________________________________________________________________________________________________________________________________________________________</w:t>
+          <w:rFonts w:ascii="TH SarabunPSK" w:hAnsi="TH SarabunPSK" w:cs="TH SarabunPSK"/>
+          <w:sz w:val="32"/>
+          <w:szCs w:val="32"/>
+          <w:lang w:bidi="th-TH"/>
+        </w:rPr>
+        <w:t>macOS</w:t>
       </w:r>
     </w:p>
     <w:p>
       <w:pPr>
-        <w:pStyle w:val="ListParagraph"/>
+        <w:pStyle w:val="a7"/>
         <w:spacing w:before="240" w:line="240" w:lineRule="auto"/>
         <w:ind w:left="357"/>
         <w:rPr>
@@ -1300,13 +1292,37 @@
     </w:p>
     <w:p>
       <w:pPr>
-        <w:pStyle w:val="ListParagraph"/>
+        <w:pStyle w:val="a7"/>
         <w:spacing w:before="240" w:line="240" w:lineRule="auto"/>
         <w:ind w:left="357"/>
         <w:rPr>
           <w:rFonts w:ascii="TH SarabunPSK" w:hAnsi="TH SarabunPSK" w:cs="TH SarabunPSK"/>
           <w:sz w:val="32"/>
           <w:szCs w:val="32"/>
+        </w:rPr>
+      </w:pPr>
+    </w:p>
+    <w:p>
+      <w:pPr>
+        <w:pStyle w:val="a7"/>
+        <w:spacing w:before="240" w:line="240" w:lineRule="auto"/>
+        <w:ind w:left="357"/>
+        <w:rPr>
+          <w:rFonts w:ascii="TH SarabunPSK" w:hAnsi="TH SarabunPSK" w:cs="TH SarabunPSK"/>
+          <w:sz w:val="32"/>
+          <w:szCs w:val="32"/>
+        </w:rPr>
+      </w:pPr>
+    </w:p>
+    <w:p>
+      <w:pPr>
+        <w:pStyle w:val="a7"/>
+        <w:spacing w:before="240" w:line="240" w:lineRule="auto"/>
+        <w:ind w:left="357"/>
+        <w:rPr>
+          <w:rFonts w:ascii="TH SarabunPSK" w:hAnsi="TH SarabunPSK" w:cs="TH SarabunPSK"/>
+          <w:sz w:val="32"/>
+          <w:szCs w:val="32"/>
           <w:lang w:bidi="th-TH"/>
         </w:rPr>
       </w:pPr>
@@ -1316,6 +1332,7 @@
           <w:sz w:val="32"/>
           <w:szCs w:val="32"/>
         </w:rPr>
+        <w:lastRenderedPageBreak/>
         <w:t>3</w:t>
       </w:r>
       <w:r>
@@ -1367,10 +1384,11 @@
     </w:p>
     <w:p>
       <w:pPr>
-        <w:pStyle w:val="ListParagraph"/>
-        <w:ind w:left="360"/>
-        <w:rPr>
-          <w:rFonts w:ascii="TH SarabunPSK" w:hAnsi="TH SarabunPSK" w:cs="TH SarabunPSK"/>
+        <w:pStyle w:val="a7"/>
+        <w:spacing w:before="240" w:line="240" w:lineRule="auto"/>
+        <w:ind w:left="357"/>
+        <w:rPr>
+          <w:rFonts w:ascii="TH SarabunPSK" w:hAnsi="TH SarabunPSK" w:cs="TH SarabunPSK" w:hint="cs"/>
           <w:sz w:val="32"/>
           <w:szCs w:val="32"/>
           <w:lang w:bidi="th-TH"/>
@@ -1379,19 +1397,233 @@
       <w:r>
         <w:rPr>
           <w:rFonts w:ascii="TH SarabunPSK" w:hAnsi="TH SarabunPSK" w:cs="TH SarabunPSK" w:hint="cs"/>
-          <w:sz w:val="32"/>
-          <w:szCs w:val="32"/>
+          <w:color w:val="000000"/>
+          <w:sz w:val="32"/>
+          <w:szCs w:val="32"/>
+          <w:cs/>
           <w:lang w:bidi="th-TH"/>
         </w:rPr>
-        <w:t>___________________________________________________________________________________________________________________________________________________________________________________________________________________________________________________________________________________________________________________________________________________________________________________________________________</w:t>
+        <w:t xml:space="preserve">งานนี้ใช้ </w:t>
+      </w:r>
+      <w:r>
+        <w:rPr>
+          <w:rFonts w:ascii="TH SarabunPSK" w:hAnsi="TH SarabunPSK" w:cs="TH SarabunPSK" w:hint="cs"/>
+          <w:color w:val="000000"/>
+          <w:sz w:val="32"/>
+          <w:szCs w:val="32"/>
+        </w:rPr>
+        <w:t xml:space="preserve">macOS </w:t>
+      </w:r>
+      <w:r>
+        <w:rPr>
+          <w:rFonts w:ascii="TH SarabunPSK" w:hAnsi="TH SarabunPSK" w:cs="TH SarabunPSK" w:hint="cs"/>
+          <w:color w:val="000000"/>
+          <w:sz w:val="32"/>
+          <w:szCs w:val="32"/>
+          <w:cs/>
+          <w:lang w:bidi="th-TH"/>
+        </w:rPr>
+        <w:t xml:space="preserve">ร่วมกับ </w:t>
+      </w:r>
+      <w:r>
+        <w:rPr>
+          <w:rFonts w:ascii="TH SarabunPSK" w:hAnsi="TH SarabunPSK" w:cs="TH SarabunPSK" w:hint="cs"/>
+          <w:color w:val="000000"/>
+          <w:sz w:val="32"/>
+          <w:szCs w:val="32"/>
+        </w:rPr>
+        <w:t xml:space="preserve">Robot Framework </w:t>
+      </w:r>
+      <w:r>
+        <w:rPr>
+          <w:rFonts w:ascii="TH SarabunPSK" w:hAnsi="TH SarabunPSK" w:cs="TH SarabunPSK" w:hint="cs"/>
+          <w:color w:val="000000"/>
+          <w:sz w:val="32"/>
+          <w:szCs w:val="32"/>
+          <w:cs/>
+          <w:lang w:bidi="th-TH"/>
+        </w:rPr>
+        <w:t xml:space="preserve">และ </w:t>
+      </w:r>
+      <w:proofErr w:type="spellStart"/>
+      <w:r>
+        <w:rPr>
+          <w:rFonts w:ascii="TH SarabunPSK" w:hAnsi="TH SarabunPSK" w:cs="TH SarabunPSK" w:hint="cs"/>
+          <w:color w:val="000000"/>
+          <w:sz w:val="32"/>
+          <w:szCs w:val="32"/>
+        </w:rPr>
+        <w:t>SeleniumLibrary</w:t>
+      </w:r>
+      <w:proofErr w:type="spellEnd"/>
+      <w:r>
+        <w:rPr>
+          <w:rFonts w:ascii="TH SarabunPSK" w:hAnsi="TH SarabunPSK" w:cs="TH SarabunPSK" w:hint="cs"/>
+          <w:color w:val="000000"/>
+          <w:sz w:val="32"/>
+          <w:szCs w:val="32"/>
+        </w:rPr>
+        <w:t xml:space="preserve"> </w:t>
+      </w:r>
+      <w:r>
+        <w:rPr>
+          <w:rFonts w:ascii="TH SarabunPSK" w:hAnsi="TH SarabunPSK" w:cs="TH SarabunPSK" w:hint="cs"/>
+          <w:color w:val="000000"/>
+          <w:sz w:val="32"/>
+          <w:szCs w:val="32"/>
+          <w:cs/>
+          <w:lang w:bidi="th-TH"/>
+        </w:rPr>
+        <w:t xml:space="preserve">เพื่อทดสอบเว็บแอปพลิเคชัน โดยควบคุม </w:t>
+      </w:r>
+      <w:r>
+        <w:rPr>
+          <w:rFonts w:ascii="TH SarabunPSK" w:hAnsi="TH SarabunPSK" w:cs="TH SarabunPSK" w:hint="cs"/>
+          <w:color w:val="000000"/>
+          <w:sz w:val="32"/>
+          <w:szCs w:val="32"/>
+        </w:rPr>
+        <w:t xml:space="preserve">Google Chrome </w:t>
+      </w:r>
+      <w:r>
+        <w:rPr>
+          <w:rFonts w:ascii="TH SarabunPSK" w:hAnsi="TH SarabunPSK" w:cs="TH SarabunPSK" w:hint="cs"/>
+          <w:color w:val="000000"/>
+          <w:sz w:val="32"/>
+          <w:szCs w:val="32"/>
+          <w:cs/>
+          <w:lang w:bidi="th-TH"/>
+        </w:rPr>
+        <w:t xml:space="preserve">ผ่าน </w:t>
+      </w:r>
+      <w:proofErr w:type="spellStart"/>
+      <w:r>
+        <w:rPr>
+          <w:rFonts w:ascii="TH SarabunPSK" w:hAnsi="TH SarabunPSK" w:cs="TH SarabunPSK" w:hint="cs"/>
+          <w:color w:val="000000"/>
+          <w:sz w:val="32"/>
+          <w:szCs w:val="32"/>
+        </w:rPr>
+        <w:t>ChromeDriver</w:t>
+      </w:r>
+      <w:proofErr w:type="spellEnd"/>
+      <w:r>
+        <w:rPr>
+          <w:rFonts w:ascii="TH SarabunPSK" w:hAnsi="TH SarabunPSK" w:cs="TH SarabunPSK" w:hint="cs"/>
+          <w:color w:val="000000"/>
+          <w:sz w:val="32"/>
+          <w:szCs w:val="32"/>
+        </w:rPr>
+        <w:t xml:space="preserve"> </w:t>
+      </w:r>
+      <w:r>
+        <w:rPr>
+          <w:rFonts w:ascii="TH SarabunPSK" w:hAnsi="TH SarabunPSK" w:cs="TH SarabunPSK" w:hint="cs"/>
+          <w:color w:val="000000"/>
+          <w:sz w:val="32"/>
+          <w:szCs w:val="32"/>
+          <w:cs/>
+          <w:lang w:bidi="th-TH"/>
+        </w:rPr>
+        <w:t xml:space="preserve">เขียน </w:t>
+      </w:r>
+      <w:r>
+        <w:rPr>
+          <w:rFonts w:ascii="TH SarabunPSK" w:hAnsi="TH SarabunPSK" w:cs="TH SarabunPSK" w:hint="cs"/>
+          <w:color w:val="000000"/>
+          <w:sz w:val="32"/>
+          <w:szCs w:val="32"/>
+        </w:rPr>
+        <w:t xml:space="preserve">Test Case </w:t>
+      </w:r>
+      <w:r>
+        <w:rPr>
+          <w:rFonts w:ascii="TH SarabunPSK" w:hAnsi="TH SarabunPSK" w:cs="TH SarabunPSK" w:hint="cs"/>
+          <w:color w:val="000000"/>
+          <w:sz w:val="32"/>
+          <w:szCs w:val="32"/>
+          <w:cs/>
+          <w:lang w:bidi="th-TH"/>
+        </w:rPr>
+        <w:t>ด้วยไฟล์</w:t>
+      </w:r>
+      <w:r>
+        <w:rPr>
+          <w:rStyle w:val="apple-converted-space"/>
+          <w:rFonts w:ascii="TH SarabunPSK" w:hAnsi="TH SarabunPSK" w:cs="TH SarabunPSK" w:hint="cs"/>
+          <w:color w:val="000000"/>
+          <w:sz w:val="32"/>
+          <w:szCs w:val="32"/>
+        </w:rPr>
+        <w:t> </w:t>
+      </w:r>
+      <w:r>
+        <w:rPr>
+          <w:rStyle w:val="HTML"/>
+          <w:rFonts w:ascii="TH SarabunPSK" w:eastAsiaTheme="minorHAnsi" w:hAnsi="TH SarabunPSK" w:cs="TH SarabunPSK" w:hint="cs"/>
+          <w:color w:val="000000"/>
+          <w:sz w:val="32"/>
+          <w:szCs w:val="32"/>
+        </w:rPr>
+        <w:t>.robot</w:t>
+      </w:r>
+      <w:r>
+        <w:rPr>
+          <w:rStyle w:val="apple-converted-space"/>
+          <w:rFonts w:ascii="TH SarabunPSK" w:hAnsi="TH SarabunPSK" w:cs="TH SarabunPSK" w:hint="cs"/>
+          <w:color w:val="000000"/>
+          <w:sz w:val="32"/>
+          <w:szCs w:val="32"/>
+        </w:rPr>
+        <w:t> </w:t>
+      </w:r>
+      <w:r>
+        <w:rPr>
+          <w:rFonts w:ascii="TH SarabunPSK" w:hAnsi="TH SarabunPSK" w:cs="TH SarabunPSK" w:hint="cs"/>
+          <w:color w:val="000000"/>
+          <w:sz w:val="32"/>
+          <w:szCs w:val="32"/>
+          <w:cs/>
+          <w:lang w:bidi="th-TH"/>
+        </w:rPr>
+        <w:t xml:space="preserve">และรันผ่าน </w:t>
+      </w:r>
+      <w:r>
+        <w:rPr>
+          <w:rFonts w:ascii="TH SarabunPSK" w:hAnsi="TH SarabunPSK" w:cs="TH SarabunPSK" w:hint="cs"/>
+          <w:color w:val="000000"/>
+          <w:sz w:val="32"/>
+          <w:szCs w:val="32"/>
+        </w:rPr>
+        <w:t xml:space="preserve">Terminal </w:t>
+      </w:r>
+      <w:r>
+        <w:rPr>
+          <w:rFonts w:ascii="TH SarabunPSK" w:hAnsi="TH SarabunPSK" w:cs="TH SarabunPSK" w:hint="cs"/>
+          <w:color w:val="000000"/>
+          <w:sz w:val="32"/>
+          <w:szCs w:val="32"/>
+          <w:cs/>
+          <w:lang w:bidi="th-TH"/>
+        </w:rPr>
+        <w:t xml:space="preserve">บน </w:t>
+      </w:r>
+      <w:r>
+        <w:rPr>
+          <w:rFonts w:ascii="TH SarabunPSK" w:hAnsi="TH SarabunPSK" w:cs="TH SarabunPSK" w:hint="cs"/>
+          <w:color w:val="000000"/>
+          <w:sz w:val="32"/>
+          <w:szCs w:val="32"/>
+        </w:rPr>
+        <w:t>macOS</w:t>
       </w:r>
     </w:p>
     <w:p>
       <w:pPr>
-        <w:pStyle w:val="ListParagraph"/>
+        <w:pStyle w:val="a7"/>
         <w:ind w:left="360"/>
         <w:rPr>
-          <w:rFonts w:ascii="TH SarabunPSK" w:hAnsi="TH SarabunPSK" w:cs="TH SarabunPSK"/>
+          <w:rFonts w:ascii="TH SarabunPSK" w:hAnsi="TH SarabunPSK" w:cs="TH SarabunPSK" w:hint="cs"/>
           <w:sz w:val="32"/>
           <w:szCs w:val="32"/>
           <w:lang w:bidi="th-TH"/>
@@ -1454,30 +1686,60 @@
         </w:rPr>
         <w:t>)</w:t>
       </w:r>
-    </w:p>
-    <w:p>
-      <w:pPr>
-        <w:pStyle w:val="ListParagraph"/>
-        <w:ind w:left="360"/>
+      <w:r>
         <w:rPr>
           <w:rFonts w:ascii="TH SarabunPSK" w:hAnsi="TH SarabunPSK" w:cs="TH SarabunPSK"/>
           <w:sz w:val="32"/>
           <w:szCs w:val="32"/>
-        </w:rPr>
-      </w:pPr>
+          <w:lang w:bidi="th-TH"/>
+        </w:rPr>
+        <w:br/>
+      </w:r>
       <w:r>
         <w:rPr>
           <w:rFonts w:ascii="TH SarabunPSK" w:hAnsi="TH SarabunPSK" w:cs="TH SarabunPSK" w:hint="cs"/>
           <w:sz w:val="32"/>
           <w:szCs w:val="32"/>
+          <w:cs/>
           <w:lang w:bidi="th-TH"/>
         </w:rPr>
-        <w:t>_____________________________________________________________________________________________________________________________________________________________________________________________________________________________________________</w:t>
+        <w:t>นางสาว อมล</w:t>
+      </w:r>
+      <w:proofErr w:type="spellStart"/>
+      <w:r>
+        <w:rPr>
+          <w:rFonts w:ascii="TH SarabunPSK" w:hAnsi="TH SarabunPSK" w:cs="TH SarabunPSK" w:hint="cs"/>
+          <w:sz w:val="32"/>
+          <w:szCs w:val="32"/>
+          <w:cs/>
+          <w:lang w:bidi="th-TH"/>
+        </w:rPr>
+        <w:t>ธิ</w:t>
+      </w:r>
+      <w:proofErr w:type="spellEnd"/>
+      <w:r>
+        <w:rPr>
+          <w:rFonts w:ascii="TH SarabunPSK" w:hAnsi="TH SarabunPSK" w:cs="TH SarabunPSK" w:hint="cs"/>
+          <w:sz w:val="32"/>
+          <w:szCs w:val="32"/>
+          <w:cs/>
+          <w:lang w:bidi="th-TH"/>
+        </w:rPr>
+        <w:t xml:space="preserve">รา เขาวงษ์ </w:t>
+      </w:r>
+      <w:r>
+        <w:rPr>
+          <w:rFonts w:ascii="TH SarabunPSK" w:hAnsi="TH SarabunPSK" w:cs="TH SarabunPSK"/>
+          <w:sz w:val="32"/>
+          <w:szCs w:val="32"/>
+          <w:lang w:bidi="th-TH"/>
+        </w:rPr>
+        <w:t>663380412-0 sec03</w:t>
       </w:r>
     </w:p>
     <w:p>
       <w:pPr>
-        <w:pStyle w:val="ListParagraph"/>
+        <w:pStyle w:val="a7"/>
         <w:numPr>
           <w:ilvl w:val="0"/>
           <w:numId w:val="1"/>
@@ -1520,7 +1782,7 @@
     </w:p>
     <w:p>
       <w:pPr>
-        <w:pStyle w:val="ListParagraph"/>
+        <w:pStyle w:val="a7"/>
         <w:ind w:left="360"/>
         <w:rPr>
           <w:rFonts w:ascii="TH SarabunPSK" w:hAnsi="TH SarabunPSK" w:cs="TH SarabunPSK"/>
@@ -1589,7 +1851,7 @@
     </w:p>
     <w:p>
       <w:pPr>
-        <w:pStyle w:val="ListParagraph"/>
+        <w:pStyle w:val="a7"/>
         <w:ind w:left="360"/>
         <w:rPr>
           <w:rFonts w:ascii="TH SarabunPSK" w:hAnsi="TH SarabunPSK" w:cs="TH SarabunPSK"/>
@@ -1616,7 +1878,7 @@
           <w:lang w:bidi="th-TH"/>
         </w:rPr>
         <w:drawing>
-          <wp:inline distT="0" distB="0" distL="0" distR="0" wp14:anchorId="02B8AB9D" wp14:editId="689E022C">
+          <wp:inline distT="0" distB="0" distL="0" distR="0" wp14:anchorId="02B8AB9D" wp14:editId="60D77D08">
             <wp:extent cx="201761" cy="191069"/>
             <wp:effectExtent l="0" t="0" r="8255" b="0"/>
             <wp:docPr id="1" name="Picture 1"/>
@@ -1721,7 +1983,7 @@
     </w:p>
     <w:p>
       <w:pPr>
-        <w:pStyle w:val="ListParagraph"/>
+        <w:pStyle w:val="a7"/>
         <w:ind w:left="360"/>
         <w:rPr>
           <w:rFonts w:ascii="TH SarabunPSK" w:hAnsi="TH SarabunPSK" w:cs="TH SarabunPSK"/>
@@ -1839,7 +2101,7 @@
     </w:p>
     <w:p>
       <w:pPr>
-        <w:pStyle w:val="ListParagraph"/>
+        <w:pStyle w:val="a7"/>
         <w:ind w:left="360"/>
         <w:rPr>
           <w:rFonts w:ascii="TH SarabunPSK" w:hAnsi="TH SarabunPSK" w:cs="TH SarabunPSK"/>
@@ -1919,7 +2181,7 @@
     <w:p>
       <w:pPr>
         <w:rPr>
-          <w:rFonts w:ascii="TH SarabunPSK" w:hAnsi="TH SarabunPSK" w:cs="TH SarabunPSK" w:hint="cs"/>
+          <w:rFonts w:ascii="TH SarabunPSK" w:hAnsi="TH SarabunPSK" w:cs="TH SarabunPSK"/>
           <w:sz w:val="32"/>
           <w:szCs w:val="32"/>
           <w:lang w:bidi="th-TH"/>
@@ -1956,7 +2218,7 @@
     </w:p>
     <w:tbl>
       <w:tblPr>
-        <w:tblStyle w:val="TableGrid"/>
+        <w:tblStyle w:val="a8"/>
         <w:tblW w:w="14130" w:type="dxa"/>
         <w:tblInd w:w="-635" w:type="dxa"/>
         <w:tblLook w:val="04A0" w:firstRow="1" w:lastRow="0" w:firstColumn="1" w:lastColumn="0" w:noHBand="0" w:noVBand="1"/>
@@ -2275,17 +2537,7 @@
                 <w:cs/>
                 <w:lang w:bidi="th-TH"/>
               </w:rPr>
-              <w:t>อบรมเชิงปฏิบั</w:t>
-            </w:r>
-            <w:r>
-              <w:rPr>
-                <w:rFonts w:ascii="TH SarabunPSK" w:hAnsi="TH SarabunPSK" w:cs="TH SarabunPSK" w:hint="cs"/>
-                <w:sz w:val="32"/>
-                <w:szCs w:val="32"/>
-                <w:cs/>
-                <w:lang w:bidi="th-TH"/>
-              </w:rPr>
-              <w:t>ติการ</w:t>
+              <w:t>อบรมเชิงปฏิบัติการ</w:t>
             </w:r>
             <w:r>
               <w:rPr>
@@ -2353,6 +2605,15 @@
                 <w:lang w:bidi="th-TH"/>
               </w:rPr>
             </w:pPr>
+            <w:r>
+              <w:rPr>
+                <w:rFonts w:ascii="TH SarabunPSK" w:hAnsi="TH SarabunPSK" w:cs="TH SarabunPSK"/>
+                <w:sz w:val="32"/>
+                <w:szCs w:val="32"/>
+                <w:lang w:bidi="th-TH"/>
+              </w:rPr>
+              <w:t>Amonthira Khaowong</w:t>
+            </w:r>
           </w:p>
         </w:tc>
       </w:tr>
@@ -2717,6 +2978,15 @@
                 <w:lang w:bidi="th-TH"/>
               </w:rPr>
             </w:pPr>
+            <w:r>
+              <w:rPr>
+                <w:rFonts w:ascii="TH SarabunPSK" w:hAnsi="TH SarabunPSK" w:cs="TH SarabunPSK"/>
+                <w:sz w:val="32"/>
+                <w:szCs w:val="32"/>
+                <w:lang w:bidi="th-TH"/>
+              </w:rPr>
+              <w:t>27/12/68</w:t>
+            </w:r>
           </w:p>
         </w:tc>
       </w:tr>
@@ -3809,12 +4079,52 @@
           <w:p>
             <w:pPr>
               <w:rPr>
-                <w:rFonts w:ascii="TH SarabunPSK" w:hAnsi="TH SarabunPSK" w:cs="TH SarabunPSK"/>
-                <w:sz w:val="32"/>
-                <w:szCs w:val="32"/>
-                <w:lang w:bidi="th-TH"/>
-              </w:rPr>
-            </w:pPr>
+                <w:rFonts w:ascii="TH SarabunPSK" w:hAnsi="TH SarabunPSK" w:cs="TH SarabunPSK" w:hint="cs"/>
+                <w:sz w:val="32"/>
+                <w:szCs w:val="32"/>
+                <w:lang w:bidi="th-TH"/>
+              </w:rPr>
+            </w:pPr>
+            <w:r>
+              <w:rPr>
+                <w:rFonts w:ascii="TH SarabunPSK" w:hAnsi="TH SarabunPSK" w:cs="TH SarabunPSK" w:hint="cs"/>
+                <w:sz w:val="32"/>
+                <w:szCs w:val="32"/>
+                <w:cs/>
+                <w:lang w:bidi="th-TH"/>
+              </w:rPr>
+              <w:t>ระบบแสดงหน้า</w:t>
+            </w:r>
+            <w:proofErr w:type="spellStart"/>
+            <w:r>
+              <w:rPr>
+                <w:rFonts w:ascii="TH SarabunPSK" w:hAnsi="TH SarabunPSK" w:cs="TH SarabunPSK"/>
+                <w:sz w:val="32"/>
+                <w:szCs w:val="32"/>
+                <w:lang w:bidi="th-TH"/>
+              </w:rPr>
+              <w:t>registartion</w:t>
+            </w:r>
+            <w:proofErr w:type="spellEnd"/>
+            <w:r>
+              <w:rPr>
+                <w:rFonts w:ascii="TH SarabunPSK" w:hAnsi="TH SarabunPSK" w:cs="TH SarabunPSK" w:hint="cs"/>
+                <w:sz w:val="32"/>
+                <w:szCs w:val="32"/>
+                <w:cs/>
+                <w:lang w:bidi="th-TH"/>
+              </w:rPr>
+              <w:t>มีการแสดงลำดับการกรอกแต่ยังไม่แสดงข้อความแล้วไปหน้าที่</w:t>
+            </w:r>
+            <w:r>
+              <w:rPr>
+                <w:rFonts w:ascii="TH SarabunPSK" w:hAnsi="TH SarabunPSK" w:cs="TH SarabunPSK"/>
+                <w:sz w:val="32"/>
+                <w:szCs w:val="32"/>
+                <w:lang w:bidi="th-TH"/>
+              </w:rPr>
+              <w:t xml:space="preserve"> success</w:t>
+            </w:r>
           </w:p>
         </w:tc>
         <w:tc>
@@ -3830,6 +4140,15 @@
                 <w:lang w:bidi="th-TH"/>
               </w:rPr>
             </w:pPr>
+            <w:r>
+              <w:rPr>
+                <w:rFonts w:ascii="TH SarabunPSK" w:hAnsi="TH SarabunPSK" w:cs="TH SarabunPSK"/>
+                <w:sz w:val="32"/>
+                <w:szCs w:val="32"/>
+                <w:lang w:bidi="th-TH"/>
+              </w:rPr>
+              <w:t>Pass</w:t>
+            </w:r>
           </w:p>
         </w:tc>
         <w:tc>
@@ -3845,6 +4164,15 @@
                 <w:lang w:bidi="th-TH"/>
               </w:rPr>
             </w:pPr>
+            <w:r>
+              <w:rPr>
+                <w:rFonts w:ascii="TH SarabunPSK" w:hAnsi="TH SarabunPSK" w:cs="TH SarabunPSK"/>
+                <w:sz w:val="32"/>
+                <w:szCs w:val="32"/>
+                <w:lang w:bidi="th-TH"/>
+              </w:rPr>
+              <w:t>-</w:t>
+            </w:r>
           </w:p>
         </w:tc>
       </w:tr>
@@ -3957,7 +4285,7 @@
           </w:p>
           <w:p>
             <w:pPr>
-              <w:pStyle w:val="ListParagraph"/>
+              <w:pStyle w:val="a7"/>
               <w:numPr>
                 <w:ilvl w:val="0"/>
                 <w:numId w:val="3"/>
@@ -4052,7 +4380,7 @@
           </w:p>
           <w:p>
             <w:pPr>
-              <w:pStyle w:val="ListParagraph"/>
+              <w:pStyle w:val="a7"/>
               <w:numPr>
                 <w:ilvl w:val="0"/>
                 <w:numId w:val="3"/>
@@ -4118,7 +4446,7 @@
           </w:p>
           <w:p>
             <w:pPr>
-              <w:pStyle w:val="ListParagraph"/>
+              <w:pStyle w:val="a7"/>
               <w:numPr>
                 <w:ilvl w:val="0"/>
                 <w:numId w:val="3"/>
@@ -4182,7 +4510,7 @@
           </w:p>
           <w:p>
             <w:pPr>
-              <w:pStyle w:val="ListParagraph"/>
+              <w:pStyle w:val="a7"/>
               <w:numPr>
                 <w:ilvl w:val="0"/>
                 <w:numId w:val="3"/>
@@ -4304,7 +4632,7 @@
           </w:p>
           <w:p>
             <w:pPr>
-              <w:pStyle w:val="ListParagraph"/>
+              <w:pStyle w:val="a7"/>
               <w:numPr>
                 <w:ilvl w:val="0"/>
                 <w:numId w:val="3"/>
@@ -4443,7 +4771,7 @@
           </w:p>
           <w:p>
             <w:pPr>
-              <w:pStyle w:val="ListParagraph"/>
+              <w:pStyle w:val="a7"/>
               <w:numPr>
                 <w:ilvl w:val="0"/>
                 <w:numId w:val="3"/>
@@ -4722,12 +5050,53 @@
           <w:p>
             <w:pPr>
               <w:rPr>
-                <w:rFonts w:ascii="TH SarabunPSK" w:hAnsi="TH SarabunPSK" w:cs="TH SarabunPSK"/>
-                <w:sz w:val="32"/>
-                <w:szCs w:val="32"/>
-                <w:lang w:bidi="th-TH"/>
-              </w:rPr>
-            </w:pPr>
+                <w:rFonts w:ascii="TH SarabunPSK" w:hAnsi="TH SarabunPSK" w:cs="TH SarabunPSK" w:hint="cs"/>
+                <w:sz w:val="32"/>
+                <w:szCs w:val="32"/>
+                <w:cs/>
+                <w:lang w:bidi="th-TH"/>
+              </w:rPr>
+            </w:pPr>
+            <w:r>
+              <w:rPr>
+                <w:rFonts w:ascii="TH SarabunPSK" w:hAnsi="TH SarabunPSK" w:cs="TH SarabunPSK" w:hint="cs"/>
+                <w:sz w:val="32"/>
+                <w:szCs w:val="32"/>
+                <w:cs/>
+                <w:lang w:bidi="th-TH"/>
+              </w:rPr>
+              <w:t>ระบบแสดงหน้า</w:t>
+            </w:r>
+            <w:proofErr w:type="spellStart"/>
+            <w:r>
+              <w:rPr>
+                <w:rFonts w:ascii="TH SarabunPSK" w:hAnsi="TH SarabunPSK" w:cs="TH SarabunPSK"/>
+                <w:sz w:val="32"/>
+                <w:szCs w:val="32"/>
+                <w:lang w:bidi="th-TH"/>
+              </w:rPr>
+              <w:t>registartion</w:t>
+            </w:r>
+            <w:proofErr w:type="spellEnd"/>
+            <w:r>
+              <w:rPr>
+                <w:rFonts w:ascii="TH SarabunPSK" w:hAnsi="TH SarabunPSK" w:cs="TH SarabunPSK" w:hint="cs"/>
+                <w:sz w:val="32"/>
+                <w:szCs w:val="32"/>
+                <w:cs/>
+                <w:lang w:bidi="th-TH"/>
+              </w:rPr>
+              <w:t>มีการแสดงการกรอกแล้วไปหน้าที่</w:t>
+            </w:r>
+            <w:r>
+              <w:rPr>
+                <w:rFonts w:ascii="TH SarabunPSK" w:hAnsi="TH SarabunPSK" w:cs="TH SarabunPSK"/>
+                <w:sz w:val="32"/>
+                <w:szCs w:val="32"/>
+                <w:lang w:bidi="th-TH"/>
+              </w:rPr>
+              <w:t xml:space="preserve"> success</w:t>
+            </w:r>
           </w:p>
         </w:tc>
         <w:tc>
@@ -4743,6 +5112,15 @@
                 <w:lang w:bidi="th-TH"/>
               </w:rPr>
             </w:pPr>
+            <w:r>
+              <w:rPr>
+                <w:rFonts w:ascii="TH SarabunPSK" w:hAnsi="TH SarabunPSK" w:cs="TH SarabunPSK"/>
+                <w:sz w:val="32"/>
+                <w:szCs w:val="32"/>
+                <w:lang w:bidi="th-TH"/>
+              </w:rPr>
+              <w:t>Pass</w:t>
+            </w:r>
           </w:p>
         </w:tc>
         <w:tc>
@@ -5292,12 +5670,53 @@
           <w:p>
             <w:pPr>
               <w:rPr>
-                <w:rFonts w:ascii="TH SarabunPSK" w:hAnsi="TH SarabunPSK" w:cs="TH SarabunPSK"/>
-                <w:sz w:val="32"/>
-                <w:szCs w:val="32"/>
-                <w:lang w:bidi="th-TH"/>
-              </w:rPr>
-            </w:pPr>
+                <w:rFonts w:ascii="TH SarabunPSK" w:hAnsi="TH SarabunPSK" w:cs="TH SarabunPSK" w:hint="cs"/>
+                <w:sz w:val="32"/>
+                <w:szCs w:val="32"/>
+                <w:cs/>
+                <w:lang w:bidi="th-TH"/>
+              </w:rPr>
+            </w:pPr>
+            <w:r>
+              <w:rPr>
+                <w:rFonts w:ascii="TH SarabunPSK" w:hAnsi="TH SarabunPSK" w:cs="TH SarabunPSK" w:hint="cs"/>
+                <w:sz w:val="32"/>
+                <w:szCs w:val="32"/>
+                <w:cs/>
+                <w:lang w:bidi="th-TH"/>
+              </w:rPr>
+              <w:t>ระบบแสดงหน้า</w:t>
+            </w:r>
+            <w:proofErr w:type="spellStart"/>
+            <w:r>
+              <w:rPr>
+                <w:rFonts w:ascii="TH SarabunPSK" w:hAnsi="TH SarabunPSK" w:cs="TH SarabunPSK"/>
+                <w:sz w:val="32"/>
+                <w:szCs w:val="32"/>
+                <w:lang w:bidi="th-TH"/>
+              </w:rPr>
+              <w:t>registartion</w:t>
+            </w:r>
+            <w:proofErr w:type="spellEnd"/>
+            <w:r>
+              <w:rPr>
+                <w:rFonts w:ascii="TH SarabunPSK" w:hAnsi="TH SarabunPSK" w:cs="TH SarabunPSK" w:hint="cs"/>
+                <w:sz w:val="32"/>
+                <w:szCs w:val="32"/>
+                <w:cs/>
+                <w:lang w:bidi="th-TH"/>
+              </w:rPr>
+              <w:t>มีการแสดงลำดับการกรอกแต่ยังไม่แสดงข้อความแล้วไปหน้าที่</w:t>
+            </w:r>
+            <w:r>
+              <w:rPr>
+                <w:rFonts w:ascii="TH SarabunPSK" w:hAnsi="TH SarabunPSK" w:cs="TH SarabunPSK"/>
+                <w:sz w:val="32"/>
+                <w:szCs w:val="32"/>
+                <w:lang w:bidi="th-TH"/>
+              </w:rPr>
+              <w:t xml:space="preserve"> success</w:t>
+            </w:r>
           </w:p>
         </w:tc>
         <w:tc>
@@ -5313,6 +5732,15 @@
                 <w:lang w:bidi="th-TH"/>
               </w:rPr>
             </w:pPr>
+            <w:r>
+              <w:rPr>
+                <w:rFonts w:ascii="TH SarabunPSK" w:hAnsi="TH SarabunPSK" w:cs="TH SarabunPSK"/>
+                <w:sz w:val="32"/>
+                <w:szCs w:val="32"/>
+                <w:lang w:bidi="th-TH"/>
+              </w:rPr>
+              <w:t>Pass</w:t>
+            </w:r>
           </w:p>
         </w:tc>
         <w:tc>
@@ -5440,7 +5868,7 @@
           </w:p>
           <w:p>
             <w:pPr>
-              <w:pStyle w:val="ListParagraph"/>
+              <w:pStyle w:val="a7"/>
               <w:numPr>
                 <w:ilvl w:val="0"/>
                 <w:numId w:val="12"/>
@@ -5515,7 +5943,7 @@
           </w:p>
           <w:p>
             <w:pPr>
-              <w:pStyle w:val="ListParagraph"/>
+              <w:pStyle w:val="a7"/>
               <w:numPr>
                 <w:ilvl w:val="0"/>
                 <w:numId w:val="12"/>
@@ -5581,7 +6009,7 @@
           </w:p>
           <w:p>
             <w:pPr>
-              <w:pStyle w:val="ListParagraph"/>
+              <w:pStyle w:val="a7"/>
               <w:numPr>
                 <w:ilvl w:val="0"/>
                 <w:numId w:val="12"/>
@@ -5684,7 +6112,7 @@
           </w:p>
           <w:p>
             <w:pPr>
-              <w:pStyle w:val="ListParagraph"/>
+              <w:pStyle w:val="a7"/>
               <w:numPr>
                 <w:ilvl w:val="0"/>
                 <w:numId w:val="12"/>
@@ -5823,7 +6251,7 @@
           </w:p>
           <w:p>
             <w:pPr>
-              <w:pStyle w:val="ListParagraph"/>
+              <w:pStyle w:val="a7"/>
               <w:numPr>
                 <w:ilvl w:val="0"/>
                 <w:numId w:val="12"/>
@@ -6020,6 +6448,73 @@
                 <w:lang w:bidi="th-TH"/>
               </w:rPr>
             </w:pPr>
+            <w:r>
+              <w:rPr>
+                <w:rFonts w:ascii="TH SarabunPSK" w:hAnsi="TH SarabunPSK" w:cs="TH SarabunPSK" w:hint="cs"/>
+                <w:sz w:val="32"/>
+                <w:szCs w:val="32"/>
+                <w:cs/>
+                <w:lang w:bidi="th-TH"/>
+              </w:rPr>
+              <w:t>ไม่มีการกรอก</w:t>
+            </w:r>
+            <w:r>
+              <w:rPr>
+                <w:rFonts w:ascii="TH SarabunPSK" w:hAnsi="TH SarabunPSK" w:cs="TH SarabunPSK"/>
+                <w:sz w:val="32"/>
+                <w:szCs w:val="32"/>
+                <w:lang w:bidi="th-TH"/>
+              </w:rPr>
+              <w:t xml:space="preserve"> Organization </w:t>
+            </w:r>
+            <w:r>
+              <w:rPr>
+                <w:rFonts w:ascii="TH SarabunPSK" w:hAnsi="TH SarabunPSK" w:cs="TH SarabunPSK" w:hint="cs"/>
+                <w:sz w:val="32"/>
+                <w:szCs w:val="32"/>
+                <w:cs/>
+                <w:lang w:bidi="th-TH"/>
+              </w:rPr>
+              <w:t>ทำให้เข้าหน้า</w:t>
+            </w:r>
+            <w:r>
+              <w:rPr>
+                <w:rFonts w:ascii="TH SarabunPSK" w:hAnsi="TH SarabunPSK" w:cs="TH SarabunPSK"/>
+                <w:sz w:val="32"/>
+                <w:szCs w:val="32"/>
+                <w:lang w:bidi="th-TH"/>
+              </w:rPr>
+              <w:t xml:space="preserve">register </w:t>
+            </w:r>
+            <w:r>
+              <w:rPr>
+                <w:rFonts w:ascii="TH SarabunPSK" w:hAnsi="TH SarabunPSK" w:cs="TH SarabunPSK" w:hint="cs"/>
+                <w:sz w:val="32"/>
+                <w:szCs w:val="32"/>
+                <w:cs/>
+                <w:lang w:bidi="th-TH"/>
+              </w:rPr>
+              <w:t>สำเร็จแล้วแสดงหน้า</w:t>
+            </w:r>
+            <w:r>
+              <w:rPr>
+                <w:rFonts w:ascii="TH SarabunPSK" w:hAnsi="TH SarabunPSK" w:cs="TH SarabunPSK"/>
+                <w:sz w:val="32"/>
+                <w:szCs w:val="32"/>
+                <w:lang w:bidi="th-TH"/>
+              </w:rPr>
+              <w:t>Success</w:t>
+            </w:r>
+            <w:r>
+              <w:rPr>
+                <w:rStyle w:val="apple-converted-space"/>
+                <w:rFonts w:ascii="-webkit-standard" w:hAnsi="-webkit-standard"/>
+                <w:color w:val="000000"/>
+                <w:sz w:val="27"/>
+                <w:szCs w:val="27"/>
+              </w:rPr>
+              <w:t> </w:t>
+            </w:r>
           </w:p>
         </w:tc>
         <w:tc>
@@ -6035,6 +6530,15 @@
                 <w:lang w:bidi="th-TH"/>
               </w:rPr>
             </w:pPr>
+            <w:r>
+              <w:rPr>
+                <w:rFonts w:ascii="TH SarabunPSK" w:hAnsi="TH SarabunPSK" w:cs="TH SarabunPSK"/>
+                <w:sz w:val="32"/>
+                <w:szCs w:val="32"/>
+                <w:lang w:bidi="th-TH"/>
+              </w:rPr>
+              <w:t>Pass</w:t>
+            </w:r>
           </w:p>
         </w:tc>
         <w:tc>
@@ -6126,7 +6630,7 @@
     </w:p>
     <w:tbl>
       <w:tblPr>
-        <w:tblStyle w:val="TableGrid"/>
+        <w:tblStyle w:val="a8"/>
         <w:tblW w:w="14130" w:type="dxa"/>
         <w:tblInd w:w="-635" w:type="dxa"/>
         <w:tblLook w:val="04A0" w:firstRow="1" w:lastRow="0" w:firstColumn="1" w:lastColumn="0" w:noHBand="0" w:noVBand="1"/>
@@ -6167,7 +6671,6 @@
                 <w:szCs w:val="32"/>
                 <w:lang w:bidi="th-TH"/>
               </w:rPr>
-              <w:lastRenderedPageBreak/>
               <w:t>Test Scenario ID</w:t>
             </w:r>
             <w:r>
@@ -7685,6 +8188,46 @@
                 <w:lang w:bidi="th-TH"/>
               </w:rPr>
             </w:pPr>
+            <w:r>
+              <w:rPr>
+                <w:rFonts w:ascii="TH SarabunPSK" w:hAnsi="TH SarabunPSK" w:cs="TH SarabunPSK" w:hint="cs"/>
+                <w:sz w:val="32"/>
+                <w:szCs w:val="32"/>
+                <w:cs/>
+                <w:lang w:bidi="th-TH"/>
+              </w:rPr>
+              <w:t>ระบบแสดงหน้า</w:t>
+            </w:r>
+            <w:proofErr w:type="spellStart"/>
+            <w:r>
+              <w:rPr>
+                <w:rFonts w:ascii="TH SarabunPSK" w:hAnsi="TH SarabunPSK" w:cs="TH SarabunPSK"/>
+                <w:sz w:val="32"/>
+                <w:szCs w:val="32"/>
+                <w:lang w:bidi="th-TH"/>
+              </w:rPr>
+              <w:t>registartion</w:t>
+            </w:r>
+            <w:proofErr w:type="spellEnd"/>
+            <w:r>
+              <w:rPr>
+                <w:rFonts w:ascii="TH SarabunPSK" w:hAnsi="TH SarabunPSK" w:cs="TH SarabunPSK" w:hint="cs"/>
+                <w:sz w:val="32"/>
+                <w:szCs w:val="32"/>
+                <w:cs/>
+                <w:lang w:bidi="th-TH"/>
+              </w:rPr>
+              <w:t>มีการแสดงลำดับการกรอกแต่ยังไม่แสดงข้อความแล้วไปหน้าที่</w:t>
+            </w:r>
+            <w:r>
+              <w:rPr>
+                <w:rFonts w:ascii="TH SarabunPSK" w:hAnsi="TH SarabunPSK" w:cs="TH SarabunPSK"/>
+                <w:sz w:val="32"/>
+                <w:szCs w:val="32"/>
+                <w:lang w:bidi="th-TH"/>
+              </w:rPr>
+              <w:t xml:space="preserve"> success</w:t>
+            </w:r>
           </w:p>
         </w:tc>
         <w:tc>
@@ -7700,6 +8243,15 @@
                 <w:lang w:bidi="th-TH"/>
               </w:rPr>
             </w:pPr>
+            <w:r>
+              <w:rPr>
+                <w:rFonts w:ascii="TH SarabunPSK" w:hAnsi="TH SarabunPSK" w:cs="TH SarabunPSK"/>
+                <w:sz w:val="32"/>
+                <w:szCs w:val="32"/>
+                <w:lang w:bidi="th-TH"/>
+              </w:rPr>
+              <w:t>Pass</w:t>
+            </w:r>
           </w:p>
         </w:tc>
         <w:tc>
@@ -7837,7 +8389,7 @@
           </w:p>
           <w:p>
             <w:pPr>
-              <w:pStyle w:val="ListParagraph"/>
+              <w:pStyle w:val="a7"/>
               <w:numPr>
                 <w:ilvl w:val="0"/>
                 <w:numId w:val="13"/>
@@ -7912,7 +8464,7 @@
           </w:p>
           <w:p>
             <w:pPr>
-              <w:pStyle w:val="ListParagraph"/>
+              <w:pStyle w:val="a7"/>
               <w:numPr>
                 <w:ilvl w:val="0"/>
                 <w:numId w:val="13"/>
@@ -7976,7 +8528,7 @@
           </w:p>
           <w:p>
             <w:pPr>
-              <w:pStyle w:val="ListParagraph"/>
+              <w:pStyle w:val="a7"/>
               <w:numPr>
                 <w:ilvl w:val="0"/>
                 <w:numId w:val="13"/>
@@ -8079,7 +8631,7 @@
           </w:p>
           <w:p>
             <w:pPr>
-              <w:pStyle w:val="ListParagraph"/>
+              <w:pStyle w:val="a7"/>
               <w:numPr>
                 <w:ilvl w:val="0"/>
                 <w:numId w:val="13"/>
@@ -8218,7 +8770,7 @@
           </w:p>
           <w:p>
             <w:pPr>
-              <w:pStyle w:val="ListParagraph"/>
+              <w:pStyle w:val="a7"/>
               <w:numPr>
                 <w:ilvl w:val="0"/>
                 <w:numId w:val="13"/>
@@ -8263,7 +8815,7 @@
           </w:p>
           <w:p>
             <w:pPr>
-              <w:pStyle w:val="ListParagraph"/>
+              <w:pStyle w:val="a7"/>
               <w:ind w:left="251"/>
               <w:rPr>
                 <w:rFonts w:ascii="TH SarabunPSK" w:hAnsi="TH SarabunPSK" w:cs="TH SarabunPSK"/>
@@ -8364,12 +8916,42 @@
           <w:p>
             <w:pPr>
               <w:rPr>
-                <w:rFonts w:ascii="TH SarabunPSK" w:hAnsi="TH SarabunPSK" w:cs="TH SarabunPSK"/>
-                <w:sz w:val="32"/>
-                <w:szCs w:val="32"/>
-                <w:lang w:bidi="th-TH"/>
-              </w:rPr>
-            </w:pPr>
+                <w:rFonts w:ascii="TH SarabunPSK" w:hAnsi="TH SarabunPSK" w:cs="TH SarabunPSK" w:hint="cs"/>
+                <w:sz w:val="32"/>
+                <w:szCs w:val="32"/>
+                <w:cs/>
+                <w:lang w:bidi="th-TH"/>
+              </w:rPr>
+            </w:pPr>
+            <w:r>
+              <w:rPr>
+                <w:rFonts w:ascii="TH SarabunPSK" w:hAnsi="TH SarabunPSK" w:cs="TH SarabunPSK" w:hint="cs"/>
+                <w:sz w:val="32"/>
+                <w:szCs w:val="32"/>
+                <w:cs/>
+                <w:lang w:bidi="th-TH"/>
+              </w:rPr>
+              <w:t>ไม่มีการกรอก</w:t>
+            </w:r>
+            <w:r>
+              <w:rPr>
+                <w:rFonts w:ascii="TH SarabunPSK" w:hAnsi="TH SarabunPSK" w:cs="TH SarabunPSK"/>
+                <w:sz w:val="32"/>
+                <w:szCs w:val="32"/>
+                <w:lang w:bidi="th-TH"/>
+              </w:rPr>
+              <w:t>Firs Name</w:t>
+            </w:r>
+            <w:r>
+              <w:rPr>
+                <w:rFonts w:ascii="TH SarabunPSK" w:hAnsi="TH SarabunPSK" w:cs="TH SarabunPSK" w:hint="cs"/>
+                <w:sz w:val="32"/>
+                <w:szCs w:val="32"/>
+                <w:cs/>
+                <w:lang w:bidi="th-TH"/>
+              </w:rPr>
+              <w:t>แต่มีการกรอกข้อมูลตัวอื่นตามที่โจทย์บอก</w:t>
+            </w:r>
           </w:p>
         </w:tc>
         <w:tc>
@@ -8385,6 +8967,15 @@
                 <w:lang w:bidi="th-TH"/>
               </w:rPr>
             </w:pPr>
+            <w:r>
+              <w:rPr>
+                <w:rFonts w:ascii="TH SarabunPSK" w:hAnsi="TH SarabunPSK" w:cs="TH SarabunPSK"/>
+                <w:sz w:val="32"/>
+                <w:szCs w:val="32"/>
+                <w:lang w:bidi="th-TH"/>
+              </w:rPr>
+              <w:t>Pass</w:t>
+            </w:r>
           </w:p>
         </w:tc>
         <w:tc>
@@ -8922,6 +9513,46 @@
                 <w:lang w:bidi="th-TH"/>
               </w:rPr>
             </w:pPr>
+            <w:r>
+              <w:rPr>
+                <w:rFonts w:ascii="TH SarabunPSK" w:hAnsi="TH SarabunPSK" w:cs="TH SarabunPSK" w:hint="cs"/>
+                <w:sz w:val="32"/>
+                <w:szCs w:val="32"/>
+                <w:cs/>
+                <w:lang w:bidi="th-TH"/>
+              </w:rPr>
+              <w:t>ระบบแสดงหน้า</w:t>
+            </w:r>
+            <w:proofErr w:type="spellStart"/>
+            <w:r>
+              <w:rPr>
+                <w:rFonts w:ascii="TH SarabunPSK" w:hAnsi="TH SarabunPSK" w:cs="TH SarabunPSK"/>
+                <w:sz w:val="32"/>
+                <w:szCs w:val="32"/>
+                <w:lang w:bidi="th-TH"/>
+              </w:rPr>
+              <w:t>registartion</w:t>
+            </w:r>
+            <w:proofErr w:type="spellEnd"/>
+            <w:r>
+              <w:rPr>
+                <w:rFonts w:ascii="TH SarabunPSK" w:hAnsi="TH SarabunPSK" w:cs="TH SarabunPSK" w:hint="cs"/>
+                <w:sz w:val="32"/>
+                <w:szCs w:val="32"/>
+                <w:cs/>
+                <w:lang w:bidi="th-TH"/>
+              </w:rPr>
+              <w:t>มีการแสดงลำดับการกรอกแต่ยังไม่แสดงข้อความแล้วไปหน้าที่</w:t>
+            </w:r>
+            <w:r>
+              <w:rPr>
+                <w:rFonts w:ascii="TH SarabunPSK" w:hAnsi="TH SarabunPSK" w:cs="TH SarabunPSK"/>
+                <w:sz w:val="32"/>
+                <w:szCs w:val="32"/>
+                <w:lang w:bidi="th-TH"/>
+              </w:rPr>
+              <w:t xml:space="preserve"> success</w:t>
+            </w:r>
           </w:p>
         </w:tc>
         <w:tc>
@@ -8937,6 +9568,15 @@
                 <w:lang w:bidi="th-TH"/>
               </w:rPr>
             </w:pPr>
+            <w:r>
+              <w:rPr>
+                <w:rFonts w:ascii="TH SarabunPSK" w:hAnsi="TH SarabunPSK" w:cs="TH SarabunPSK"/>
+                <w:sz w:val="32"/>
+                <w:szCs w:val="32"/>
+                <w:lang w:bidi="th-TH"/>
+              </w:rPr>
+              <w:t>Pass</w:t>
+            </w:r>
           </w:p>
         </w:tc>
         <w:tc>
@@ -9074,7 +9714,7 @@
           </w:p>
           <w:p>
             <w:pPr>
-              <w:pStyle w:val="ListParagraph"/>
+              <w:pStyle w:val="a7"/>
               <w:numPr>
                 <w:ilvl w:val="0"/>
                 <w:numId w:val="14"/>
@@ -9149,7 +9789,7 @@
           </w:p>
           <w:p>
             <w:pPr>
-              <w:pStyle w:val="ListParagraph"/>
+              <w:pStyle w:val="a7"/>
               <w:numPr>
                 <w:ilvl w:val="0"/>
                 <w:numId w:val="14"/>
@@ -9213,7 +9853,7 @@
           </w:p>
           <w:p>
             <w:pPr>
-              <w:pStyle w:val="ListParagraph"/>
+              <w:pStyle w:val="a7"/>
               <w:numPr>
                 <w:ilvl w:val="0"/>
                 <w:numId w:val="14"/>
@@ -9316,7 +9956,7 @@
           </w:p>
           <w:p>
             <w:pPr>
-              <w:pStyle w:val="ListParagraph"/>
+              <w:pStyle w:val="a7"/>
               <w:numPr>
                 <w:ilvl w:val="0"/>
                 <w:numId w:val="14"/>
@@ -9455,7 +10095,7 @@
           </w:p>
           <w:p>
             <w:pPr>
-              <w:pStyle w:val="ListParagraph"/>
+              <w:pStyle w:val="a7"/>
               <w:numPr>
                 <w:ilvl w:val="0"/>
                 <w:numId w:val="14"/>
@@ -9567,16 +10207,7 @@
                 <w:szCs w:val="32"/>
                 <w:lang w:bidi="th-TH"/>
               </w:rPr>
-              <w:t>Please enter your last</w:t>
-            </w:r>
-            <w:r>
-              <w:rPr>
-                <w:rFonts w:ascii="TH SarabunPSK" w:hAnsi="TH SarabunPSK" w:cs="TH SarabunPSK" w:hint="cs"/>
-                <w:sz w:val="32"/>
-                <w:szCs w:val="32"/>
-                <w:lang w:bidi="th-TH"/>
-              </w:rPr>
-              <w:t xml:space="preserve"> name</w:t>
+              <w:t>Please enter your last name</w:t>
             </w:r>
             <w:r>
               <w:rPr>
@@ -9604,6 +10235,44 @@
                 <w:lang w:bidi="th-TH"/>
               </w:rPr>
             </w:pPr>
+            <w:r>
+              <w:rPr>
+                <w:rFonts w:ascii="TH SarabunPSK" w:hAnsi="TH SarabunPSK" w:cs="TH SarabunPSK" w:hint="cs"/>
+                <w:sz w:val="32"/>
+                <w:szCs w:val="32"/>
+                <w:cs/>
+                <w:lang w:bidi="th-TH"/>
+              </w:rPr>
+              <w:t>ไม่มีการกรอก</w:t>
+            </w:r>
+            <w:r>
+              <w:rPr>
+                <w:rFonts w:ascii="TH SarabunPSK" w:hAnsi="TH SarabunPSK" w:cs="TH SarabunPSK"/>
+                <w:sz w:val="32"/>
+                <w:szCs w:val="32"/>
+                <w:lang w:bidi="th-TH"/>
+              </w:rPr>
+              <w:t>Last</w:t>
+            </w:r>
+            <w:r>
+              <w:rPr>
+                <w:rFonts w:ascii="TH SarabunPSK" w:hAnsi="TH SarabunPSK" w:cs="TH SarabunPSK"/>
+                <w:sz w:val="32"/>
+                <w:szCs w:val="32"/>
+                <w:lang w:bidi="th-TH"/>
+              </w:rPr>
+              <w:t xml:space="preserve"> Name</w:t>
+            </w:r>
+            <w:r>
+              <w:rPr>
+                <w:rFonts w:ascii="TH SarabunPSK" w:hAnsi="TH SarabunPSK" w:cs="TH SarabunPSK" w:hint="cs"/>
+                <w:sz w:val="32"/>
+                <w:szCs w:val="32"/>
+                <w:cs/>
+                <w:lang w:bidi="th-TH"/>
+              </w:rPr>
+              <w:t>แต่มีการกรอกข้อมูลตัวอื่นตามที่โจทย์บอก</w:t>
+            </w:r>
           </w:p>
         </w:tc>
         <w:tc>
@@ -9619,6 +10288,15 @@
                 <w:lang w:bidi="th-TH"/>
               </w:rPr>
             </w:pPr>
+            <w:r>
+              <w:rPr>
+                <w:rFonts w:ascii="TH SarabunPSK" w:hAnsi="TH SarabunPSK" w:cs="TH SarabunPSK"/>
+                <w:sz w:val="32"/>
+                <w:szCs w:val="32"/>
+                <w:lang w:bidi="th-TH"/>
+              </w:rPr>
+              <w:t>Pass</w:t>
+            </w:r>
           </w:p>
         </w:tc>
         <w:tc>
@@ -10155,6 +10833,46 @@
                 <w:lang w:bidi="th-TH"/>
               </w:rPr>
             </w:pPr>
+            <w:r>
+              <w:rPr>
+                <w:rFonts w:ascii="TH SarabunPSK" w:hAnsi="TH SarabunPSK" w:cs="TH SarabunPSK" w:hint="cs"/>
+                <w:sz w:val="32"/>
+                <w:szCs w:val="32"/>
+                <w:cs/>
+                <w:lang w:bidi="th-TH"/>
+              </w:rPr>
+              <w:t>ระบบแสดงหน้า</w:t>
+            </w:r>
+            <w:proofErr w:type="spellStart"/>
+            <w:r>
+              <w:rPr>
+                <w:rFonts w:ascii="TH SarabunPSK" w:hAnsi="TH SarabunPSK" w:cs="TH SarabunPSK"/>
+                <w:sz w:val="32"/>
+                <w:szCs w:val="32"/>
+                <w:lang w:bidi="th-TH"/>
+              </w:rPr>
+              <w:t>registartion</w:t>
+            </w:r>
+            <w:proofErr w:type="spellEnd"/>
+            <w:r>
+              <w:rPr>
+                <w:rFonts w:ascii="TH SarabunPSK" w:hAnsi="TH SarabunPSK" w:cs="TH SarabunPSK" w:hint="cs"/>
+                <w:sz w:val="32"/>
+                <w:szCs w:val="32"/>
+                <w:cs/>
+                <w:lang w:bidi="th-TH"/>
+              </w:rPr>
+              <w:t>มีการแสดงลำดับการกรอกแต่ยังไม่แสดงข้อความแล้วไปหน้าที่</w:t>
+            </w:r>
+            <w:r>
+              <w:rPr>
+                <w:rFonts w:ascii="TH SarabunPSK" w:hAnsi="TH SarabunPSK" w:cs="TH SarabunPSK"/>
+                <w:sz w:val="32"/>
+                <w:szCs w:val="32"/>
+                <w:lang w:bidi="th-TH"/>
+              </w:rPr>
+              <w:t xml:space="preserve"> success</w:t>
+            </w:r>
           </w:p>
         </w:tc>
         <w:tc>
@@ -10170,6 +10888,15 @@
                 <w:lang w:bidi="th-TH"/>
               </w:rPr>
             </w:pPr>
+            <w:r>
+              <w:rPr>
+                <w:rFonts w:ascii="TH SarabunPSK" w:hAnsi="TH SarabunPSK" w:cs="TH SarabunPSK"/>
+                <w:sz w:val="32"/>
+                <w:szCs w:val="32"/>
+                <w:lang w:bidi="th-TH"/>
+              </w:rPr>
+              <w:t>Pass</w:t>
+            </w:r>
           </w:p>
         </w:tc>
         <w:tc>
@@ -10326,7 +11053,7 @@
           </w:p>
           <w:p>
             <w:pPr>
-              <w:pStyle w:val="ListParagraph"/>
+              <w:pStyle w:val="a7"/>
               <w:numPr>
                 <w:ilvl w:val="0"/>
                 <w:numId w:val="15"/>
@@ -10347,6 +11074,7 @@
                 <w:cs/>
                 <w:lang w:bidi="th-TH"/>
               </w:rPr>
+              <w:lastRenderedPageBreak/>
               <w:t xml:space="preserve">กรอกข้อมูลที่ช่อง </w:t>
             </w:r>
             <w:r>
@@ -10390,7 +11118,7 @@
           </w:p>
           <w:p>
             <w:pPr>
-              <w:pStyle w:val="ListParagraph"/>
+              <w:pStyle w:val="a7"/>
               <w:numPr>
                 <w:ilvl w:val="0"/>
                 <w:numId w:val="15"/>
@@ -10411,7 +11139,6 @@
                 <w:cs/>
                 <w:lang w:bidi="th-TH"/>
               </w:rPr>
-              <w:lastRenderedPageBreak/>
               <w:t xml:space="preserve">กรอกข้อมูลที่ช่อง </w:t>
             </w:r>
             <w:r>
@@ -10494,7 +11221,7 @@
           </w:p>
           <w:p>
             <w:pPr>
-              <w:pStyle w:val="ListParagraph"/>
+              <w:pStyle w:val="a7"/>
               <w:numPr>
                 <w:ilvl w:val="0"/>
                 <w:numId w:val="15"/>
@@ -10614,7 +11341,7 @@
           </w:p>
           <w:p>
             <w:pPr>
-              <w:pStyle w:val="ListParagraph"/>
+              <w:pStyle w:val="a7"/>
               <w:numPr>
                 <w:ilvl w:val="0"/>
                 <w:numId w:val="15"/>
@@ -10698,26 +11425,28 @@
                 <w:szCs w:val="32"/>
                 <w:lang w:bidi="th-TH"/>
               </w:rPr>
-              <w:t xml:space="preserve"> </w:t>
-            </w:r>
-            <w:r>
-              <w:rPr>
-                <w:rFonts w:ascii="TH SarabunPSK" w:hAnsi="TH SarabunPSK" w:cs="TH SarabunPSK" w:hint="cs"/>
-                <w:sz w:val="32"/>
-                <w:szCs w:val="32"/>
-                <w:lang w:bidi="th-TH"/>
-              </w:rPr>
-              <w:t xml:space="preserve">Registration </w:t>
-            </w:r>
-            <w:r>
-              <w:rPr>
-                <w:rFonts w:ascii="TH SarabunPSK" w:hAnsi="TH SarabunPSK" w:cs="TH SarabunPSK" w:hint="cs"/>
-                <w:sz w:val="32"/>
-                <w:szCs w:val="32"/>
-                <w:cs/>
-                <w:lang w:bidi="th-TH"/>
-              </w:rPr>
-              <w:t>เช่นเดิม และมีการแสดงข้อความ “</w:t>
+              <w:t xml:space="preserve"> Registration </w:t>
+            </w:r>
+            <w:r>
+              <w:rPr>
+                <w:rFonts w:ascii="TH SarabunPSK" w:hAnsi="TH SarabunPSK" w:cs="TH SarabunPSK" w:hint="cs"/>
+                <w:sz w:val="32"/>
+                <w:szCs w:val="32"/>
+                <w:cs/>
+                <w:lang w:bidi="th-TH"/>
+              </w:rPr>
+              <w:t>เช่นเดิม และมี</w:t>
+            </w:r>
+            <w:r>
+              <w:rPr>
+                <w:rFonts w:ascii="TH SarabunPSK" w:hAnsi="TH SarabunPSK" w:cs="TH SarabunPSK" w:hint="cs"/>
+                <w:sz w:val="32"/>
+                <w:szCs w:val="32"/>
+                <w:cs/>
+                <w:lang w:bidi="th-TH"/>
+              </w:rPr>
+              <w:lastRenderedPageBreak/>
+              <w:t>การแสดงข้อความ “</w:t>
             </w:r>
             <w:r>
               <w:rPr>
@@ -10754,6 +11483,66 @@
                 <w:lang w:bidi="th-TH"/>
               </w:rPr>
             </w:pPr>
+            <w:r>
+              <w:rPr>
+                <w:rFonts w:ascii="TH SarabunPSK" w:hAnsi="TH SarabunPSK" w:cs="TH SarabunPSK" w:hint="cs"/>
+                <w:sz w:val="32"/>
+                <w:szCs w:val="32"/>
+                <w:cs/>
+                <w:lang w:bidi="th-TH"/>
+              </w:rPr>
+              <w:lastRenderedPageBreak/>
+              <w:t>ไม่มีการกรอก</w:t>
+            </w:r>
+            <w:r>
+              <w:rPr>
+                <w:rFonts w:ascii="TH SarabunPSK" w:hAnsi="TH SarabunPSK" w:cs="TH SarabunPSK"/>
+                <w:sz w:val="32"/>
+                <w:szCs w:val="32"/>
+                <w:lang w:bidi="th-TH"/>
+              </w:rPr>
+              <w:t>First Name</w:t>
+            </w:r>
+            <w:r>
+              <w:rPr>
+                <w:rFonts w:ascii="TH SarabunPSK" w:hAnsi="TH SarabunPSK" w:cs="TH SarabunPSK" w:hint="cs"/>
+                <w:sz w:val="32"/>
+                <w:szCs w:val="32"/>
+                <w:cs/>
+                <w:lang w:bidi="th-TH"/>
+              </w:rPr>
+              <w:t xml:space="preserve"> และ </w:t>
+            </w:r>
+            <w:r>
+              <w:rPr>
+                <w:rFonts w:ascii="TH SarabunPSK" w:hAnsi="TH SarabunPSK" w:cs="TH SarabunPSK"/>
+                <w:sz w:val="32"/>
+                <w:szCs w:val="32"/>
+                <w:lang w:bidi="th-TH"/>
+              </w:rPr>
+              <w:t>Last Name</w:t>
+            </w:r>
+            <w:r>
+              <w:rPr>
+                <w:rFonts w:ascii="TH SarabunPSK" w:hAnsi="TH SarabunPSK" w:cs="TH SarabunPSK" w:hint="cs"/>
+                <w:sz w:val="32"/>
+                <w:szCs w:val="32"/>
+                <w:cs/>
+                <w:lang w:bidi="th-TH"/>
+              </w:rPr>
+              <w:t>แต่มีการ</w:t>
+            </w:r>
+            <w:r>
+              <w:rPr>
+                <w:rFonts w:ascii="TH SarabunPSK" w:hAnsi="TH SarabunPSK" w:cs="TH SarabunPSK" w:hint="cs"/>
+                <w:sz w:val="32"/>
+                <w:szCs w:val="32"/>
+                <w:cs/>
+                <w:lang w:bidi="th-TH"/>
+              </w:rPr>
+              <w:lastRenderedPageBreak/>
+              <w:t>กรอกข้อมูลตัวอื่นตามที่โจทย์บอก</w:t>
+            </w:r>
           </w:p>
         </w:tc>
         <w:tc>
@@ -10769,6 +11558,16 @@
                 <w:lang w:bidi="th-TH"/>
               </w:rPr>
             </w:pPr>
+            <w:r>
+              <w:rPr>
+                <w:rFonts w:ascii="TH SarabunPSK" w:hAnsi="TH SarabunPSK" w:cs="TH SarabunPSK"/>
+                <w:sz w:val="32"/>
+                <w:szCs w:val="32"/>
+                <w:lang w:bidi="th-TH"/>
+              </w:rPr>
+              <w:lastRenderedPageBreak/>
+              <w:t>Pass</w:t>
+            </w:r>
           </w:p>
         </w:tc>
         <w:tc>
@@ -10887,7 +11686,7 @@
           </w:p>
           <w:p>
             <w:pPr>
-              <w:pStyle w:val="ListParagraph"/>
+              <w:pStyle w:val="a7"/>
               <w:numPr>
                 <w:ilvl w:val="0"/>
                 <w:numId w:val="16"/>
@@ -10962,7 +11761,7 @@
           </w:p>
           <w:p>
             <w:pPr>
-              <w:pStyle w:val="ListParagraph"/>
+              <w:pStyle w:val="a7"/>
               <w:numPr>
                 <w:ilvl w:val="0"/>
                 <w:numId w:val="16"/>
@@ -11028,7 +11827,7 @@
           </w:p>
           <w:p>
             <w:pPr>
-              <w:pStyle w:val="ListParagraph"/>
+              <w:pStyle w:val="a7"/>
               <w:numPr>
                 <w:ilvl w:val="0"/>
                 <w:numId w:val="16"/>
@@ -11092,7 +11891,7 @@
           </w:p>
           <w:p>
             <w:pPr>
-              <w:pStyle w:val="ListParagraph"/>
+              <w:pStyle w:val="a7"/>
               <w:numPr>
                 <w:ilvl w:val="0"/>
                 <w:numId w:val="16"/>
@@ -11231,7 +12030,7 @@
           </w:p>
           <w:p>
             <w:pPr>
-              <w:pStyle w:val="ListParagraph"/>
+              <w:pStyle w:val="a7"/>
               <w:numPr>
                 <w:ilvl w:val="0"/>
                 <w:numId w:val="16"/>
@@ -11371,6 +12170,45 @@
                 <w:lang w:bidi="th-TH"/>
               </w:rPr>
             </w:pPr>
+            <w:r>
+              <w:rPr>
+                <w:rFonts w:ascii="TH SarabunPSK" w:hAnsi="TH SarabunPSK" w:cs="TH SarabunPSK" w:hint="cs"/>
+                <w:sz w:val="32"/>
+                <w:szCs w:val="32"/>
+                <w:cs/>
+                <w:lang w:bidi="th-TH"/>
+              </w:rPr>
+              <w:t>ไม่มีการกรอก</w:t>
+            </w:r>
+            <w:r>
+              <w:rPr>
+                <w:rFonts w:ascii="TH SarabunPSK" w:hAnsi="TH SarabunPSK" w:cs="TH SarabunPSK"/>
+                <w:sz w:val="32"/>
+                <w:szCs w:val="32"/>
+                <w:lang w:bidi="th-TH"/>
+              </w:rPr>
+              <w:t>Email</w:t>
+            </w:r>
+            <w:r>
+              <w:rPr>
+                <w:rFonts w:ascii="TH SarabunPSK" w:hAnsi="TH SarabunPSK" w:cs="TH SarabunPSK" w:hint="cs"/>
+                <w:sz w:val="32"/>
+                <w:szCs w:val="32"/>
+                <w:cs/>
+                <w:lang w:bidi="th-TH"/>
+              </w:rPr>
+              <w:t xml:space="preserve"> </w:t>
+            </w:r>
+            <w:r>
+              <w:rPr>
+                <w:rFonts w:ascii="TH SarabunPSK" w:hAnsi="TH SarabunPSK" w:cs="TH SarabunPSK" w:hint="cs"/>
+                <w:sz w:val="32"/>
+                <w:szCs w:val="32"/>
+                <w:cs/>
+                <w:lang w:bidi="th-TH"/>
+              </w:rPr>
+              <w:t>แต่มีการกรอกข้อมูลตัวอื่นตามที่โจทย์บอก</w:t>
+            </w:r>
           </w:p>
         </w:tc>
         <w:tc>
@@ -11386,6 +12224,15 @@
                 <w:lang w:bidi="th-TH"/>
               </w:rPr>
             </w:pPr>
+            <w:r>
+              <w:rPr>
+                <w:rFonts w:ascii="TH SarabunPSK" w:hAnsi="TH SarabunPSK" w:cs="TH SarabunPSK"/>
+                <w:sz w:val="32"/>
+                <w:szCs w:val="32"/>
+                <w:lang w:bidi="th-TH"/>
+              </w:rPr>
+              <w:t>Pass</w:t>
+            </w:r>
           </w:p>
         </w:tc>
         <w:tc>
@@ -11904,16 +12751,7 @@
                 <w:szCs w:val="32"/>
                 <w:lang w:bidi="th-TH"/>
               </w:rPr>
-              <w:t xml:space="preserve"> </w:t>
-            </w:r>
-            <w:r>
-              <w:rPr>
-                <w:rFonts w:ascii="TH SarabunPSK" w:hAnsi="TH SarabunPSK" w:cs="TH SarabunPSK" w:hint="cs"/>
-                <w:sz w:val="32"/>
-                <w:szCs w:val="32"/>
-                <w:lang w:bidi="th-TH"/>
-              </w:rPr>
-              <w:t>Registration</w:t>
+              <w:t xml:space="preserve"> Registration</w:t>
             </w:r>
           </w:p>
         </w:tc>
@@ -11931,6 +12769,46 @@
                 <w:lang w:bidi="th-TH"/>
               </w:rPr>
             </w:pPr>
+            <w:r>
+              <w:rPr>
+                <w:rFonts w:ascii="TH SarabunPSK" w:hAnsi="TH SarabunPSK" w:cs="TH SarabunPSK" w:hint="cs"/>
+                <w:sz w:val="32"/>
+                <w:szCs w:val="32"/>
+                <w:cs/>
+                <w:lang w:bidi="th-TH"/>
+              </w:rPr>
+              <w:t>ระบบแสดงหน้า</w:t>
+            </w:r>
+            <w:proofErr w:type="spellStart"/>
+            <w:r>
+              <w:rPr>
+                <w:rFonts w:ascii="TH SarabunPSK" w:hAnsi="TH SarabunPSK" w:cs="TH SarabunPSK"/>
+                <w:sz w:val="32"/>
+                <w:szCs w:val="32"/>
+                <w:lang w:bidi="th-TH"/>
+              </w:rPr>
+              <w:t>registartion</w:t>
+            </w:r>
+            <w:proofErr w:type="spellEnd"/>
+            <w:r>
+              <w:rPr>
+                <w:rFonts w:ascii="TH SarabunPSK" w:hAnsi="TH SarabunPSK" w:cs="TH SarabunPSK" w:hint="cs"/>
+                <w:sz w:val="32"/>
+                <w:szCs w:val="32"/>
+                <w:cs/>
+                <w:lang w:bidi="th-TH"/>
+              </w:rPr>
+              <w:t>มีการแสดงลำดับการกรอกแต่ยังไม่แสดงข้อความแล้วไปหน้าที่</w:t>
+            </w:r>
+            <w:r>
+              <w:rPr>
+                <w:rFonts w:ascii="TH SarabunPSK" w:hAnsi="TH SarabunPSK" w:cs="TH SarabunPSK"/>
+                <w:sz w:val="32"/>
+                <w:szCs w:val="32"/>
+                <w:lang w:bidi="th-TH"/>
+              </w:rPr>
+              <w:t xml:space="preserve"> success</w:t>
+            </w:r>
           </w:p>
         </w:tc>
         <w:tc>
@@ -11946,6 +12824,15 @@
                 <w:lang w:bidi="th-TH"/>
               </w:rPr>
             </w:pPr>
+            <w:r>
+              <w:rPr>
+                <w:rFonts w:ascii="TH SarabunPSK" w:hAnsi="TH SarabunPSK" w:cs="TH SarabunPSK"/>
+                <w:sz w:val="32"/>
+                <w:szCs w:val="32"/>
+                <w:lang w:bidi="th-TH"/>
+              </w:rPr>
+              <w:t>Pass</w:t>
+            </w:r>
           </w:p>
         </w:tc>
         <w:tc>
@@ -12064,7 +12951,7 @@
           </w:p>
           <w:p>
             <w:pPr>
-              <w:pStyle w:val="ListParagraph"/>
+              <w:pStyle w:val="a7"/>
               <w:numPr>
                 <w:ilvl w:val="0"/>
                 <w:numId w:val="17"/>
@@ -12139,7 +13026,7 @@
           </w:p>
           <w:p>
             <w:pPr>
-              <w:pStyle w:val="ListParagraph"/>
+              <w:pStyle w:val="a7"/>
               <w:numPr>
                 <w:ilvl w:val="0"/>
                 <w:numId w:val="17"/>
@@ -12160,6 +13047,7 @@
                 <w:cs/>
                 <w:lang w:bidi="th-TH"/>
               </w:rPr>
+              <w:lastRenderedPageBreak/>
               <w:t xml:space="preserve">กรอกข้อมูลที่ช่อง </w:t>
             </w:r>
             <w:r>
@@ -12205,7 +13093,7 @@
           </w:p>
           <w:p>
             <w:pPr>
-              <w:pStyle w:val="ListParagraph"/>
+              <w:pStyle w:val="a7"/>
               <w:numPr>
                 <w:ilvl w:val="0"/>
                 <w:numId w:val="17"/>
@@ -12269,7 +13157,7 @@
           </w:p>
           <w:p>
             <w:pPr>
-              <w:pStyle w:val="ListParagraph"/>
+              <w:pStyle w:val="a7"/>
               <w:numPr>
                 <w:ilvl w:val="0"/>
                 <w:numId w:val="17"/>
@@ -12290,7 +13178,6 @@
                 <w:cs/>
                 <w:lang w:bidi="th-TH"/>
               </w:rPr>
-              <w:lastRenderedPageBreak/>
               <w:t xml:space="preserve">กรอกข้อมูลที่ช่อง </w:t>
             </w:r>
             <w:r>
@@ -12373,7 +13260,7 @@
           </w:p>
           <w:p>
             <w:pPr>
-              <w:pStyle w:val="ListParagraph"/>
+              <w:pStyle w:val="a7"/>
               <w:numPr>
                 <w:ilvl w:val="0"/>
                 <w:numId w:val="17"/>
@@ -12476,7 +13363,17 @@
                 <w:szCs w:val="32"/>
                 <w:lang w:bidi="th-TH"/>
               </w:rPr>
-              <w:t>Please enter your phone number</w:t>
+              <w:t xml:space="preserve">Please </w:t>
+            </w:r>
+            <w:r>
+              <w:rPr>
+                <w:rFonts w:ascii="TH SarabunPSK" w:hAnsi="TH SarabunPSK" w:cs="TH SarabunPSK" w:hint="cs"/>
+                <w:sz w:val="32"/>
+                <w:szCs w:val="32"/>
+                <w:lang w:bidi="th-TH"/>
+              </w:rPr>
+              <w:lastRenderedPageBreak/>
+              <w:t>enter your phone number</w:t>
             </w:r>
             <w:r>
               <w:rPr>
@@ -12504,6 +13401,55 @@
                 <w:lang w:bidi="th-TH"/>
               </w:rPr>
             </w:pPr>
+            <w:r>
+              <w:rPr>
+                <w:rFonts w:ascii="TH SarabunPSK" w:hAnsi="TH SarabunPSK" w:cs="TH SarabunPSK" w:hint="cs"/>
+                <w:sz w:val="32"/>
+                <w:szCs w:val="32"/>
+                <w:cs/>
+                <w:lang w:bidi="th-TH"/>
+              </w:rPr>
+              <w:lastRenderedPageBreak/>
+              <w:t>ไม่มีการกรอก</w:t>
+            </w:r>
+            <w:r>
+              <w:rPr>
+                <w:rFonts w:ascii="TH SarabunPSK" w:hAnsi="TH SarabunPSK" w:cs="TH SarabunPSK" w:hint="cs"/>
+                <w:sz w:val="32"/>
+                <w:szCs w:val="32"/>
+                <w:lang w:bidi="th-TH"/>
+              </w:rPr>
+              <w:t xml:space="preserve"> </w:t>
+            </w:r>
+            <w:r>
+              <w:rPr>
+                <w:rFonts w:ascii="TH SarabunPSK" w:hAnsi="TH SarabunPSK" w:cs="TH SarabunPSK" w:hint="cs"/>
+                <w:sz w:val="32"/>
+                <w:szCs w:val="32"/>
+                <w:lang w:bidi="th-TH"/>
+              </w:rPr>
+              <w:t>Phone Number</w:t>
+            </w:r>
+            <w:r>
+              <w:rPr>
+                <w:rFonts w:ascii="TH SarabunPSK" w:hAnsi="TH SarabunPSK" w:cs="TH SarabunPSK" w:hint="cs"/>
+                <w:sz w:val="32"/>
+                <w:szCs w:val="32"/>
+                <w:cs/>
+                <w:lang w:bidi="th-TH"/>
+              </w:rPr>
+              <w:t xml:space="preserve"> </w:t>
+            </w:r>
+            <w:r>
+              <w:rPr>
+                <w:rFonts w:ascii="TH SarabunPSK" w:hAnsi="TH SarabunPSK" w:cs="TH SarabunPSK" w:hint="cs"/>
+                <w:sz w:val="32"/>
+                <w:szCs w:val="32"/>
+                <w:cs/>
+                <w:lang w:bidi="th-TH"/>
+              </w:rPr>
+              <w:t>แต่มีการกรอกข้อมูลตัวอื่นตามที่โจทย์บอก</w:t>
+            </w:r>
           </w:p>
         </w:tc>
         <w:tc>
@@ -12519,6 +13465,15 @@
                 <w:lang w:bidi="th-TH"/>
               </w:rPr>
             </w:pPr>
+            <w:r>
+              <w:rPr>
+                <w:rFonts w:ascii="TH SarabunPSK" w:hAnsi="TH SarabunPSK" w:cs="TH SarabunPSK"/>
+                <w:sz w:val="32"/>
+                <w:szCs w:val="32"/>
+                <w:lang w:bidi="th-TH"/>
+              </w:rPr>
+              <w:t>Pass</w:t>
+            </w:r>
           </w:p>
         </w:tc>
         <w:tc>
@@ -13037,16 +13992,7 @@
                 <w:szCs w:val="32"/>
                 <w:lang w:bidi="th-TH"/>
               </w:rPr>
-              <w:t xml:space="preserve"> </w:t>
-            </w:r>
-            <w:r>
-              <w:rPr>
-                <w:rFonts w:ascii="TH SarabunPSK" w:hAnsi="TH SarabunPSK" w:cs="TH SarabunPSK" w:hint="cs"/>
-                <w:sz w:val="32"/>
-                <w:szCs w:val="32"/>
-                <w:lang w:bidi="th-TH"/>
-              </w:rPr>
-              <w:t>Registration</w:t>
+              <w:t xml:space="preserve"> Registration</w:t>
             </w:r>
           </w:p>
         </w:tc>
@@ -13064,6 +14010,46 @@
                 <w:lang w:bidi="th-TH"/>
               </w:rPr>
             </w:pPr>
+            <w:r>
+              <w:rPr>
+                <w:rFonts w:ascii="TH SarabunPSK" w:hAnsi="TH SarabunPSK" w:cs="TH SarabunPSK" w:hint="cs"/>
+                <w:sz w:val="32"/>
+                <w:szCs w:val="32"/>
+                <w:cs/>
+                <w:lang w:bidi="th-TH"/>
+              </w:rPr>
+              <w:t>ระบบแสดงหน้า</w:t>
+            </w:r>
+            <w:proofErr w:type="spellStart"/>
+            <w:r>
+              <w:rPr>
+                <w:rFonts w:ascii="TH SarabunPSK" w:hAnsi="TH SarabunPSK" w:cs="TH SarabunPSK"/>
+                <w:sz w:val="32"/>
+                <w:szCs w:val="32"/>
+                <w:lang w:bidi="th-TH"/>
+              </w:rPr>
+              <w:t>registartion</w:t>
+            </w:r>
+            <w:proofErr w:type="spellEnd"/>
+            <w:r>
+              <w:rPr>
+                <w:rFonts w:ascii="TH SarabunPSK" w:hAnsi="TH SarabunPSK" w:cs="TH SarabunPSK" w:hint="cs"/>
+                <w:sz w:val="32"/>
+                <w:szCs w:val="32"/>
+                <w:cs/>
+                <w:lang w:bidi="th-TH"/>
+              </w:rPr>
+              <w:t>มีการแสดงลำดับการกรอกแต่ยังไม่แสดงข้อความแล้วไปหน้าที่</w:t>
+            </w:r>
+            <w:r>
+              <w:rPr>
+                <w:rFonts w:ascii="TH SarabunPSK" w:hAnsi="TH SarabunPSK" w:cs="TH SarabunPSK"/>
+                <w:sz w:val="32"/>
+                <w:szCs w:val="32"/>
+                <w:lang w:bidi="th-TH"/>
+              </w:rPr>
+              <w:t xml:space="preserve"> success</w:t>
+            </w:r>
           </w:p>
         </w:tc>
         <w:tc>
@@ -13079,6 +14065,15 @@
                 <w:lang w:bidi="th-TH"/>
               </w:rPr>
             </w:pPr>
+            <w:r>
+              <w:rPr>
+                <w:rFonts w:ascii="TH SarabunPSK" w:hAnsi="TH SarabunPSK" w:cs="TH SarabunPSK"/>
+                <w:sz w:val="32"/>
+                <w:szCs w:val="32"/>
+                <w:lang w:bidi="th-TH"/>
+              </w:rPr>
+              <w:t>Pass</w:t>
+            </w:r>
           </w:p>
         </w:tc>
         <w:tc>
@@ -13197,7 +14192,7 @@
           </w:p>
           <w:p>
             <w:pPr>
-              <w:pStyle w:val="ListParagraph"/>
+              <w:pStyle w:val="a7"/>
               <w:numPr>
                 <w:ilvl w:val="0"/>
                 <w:numId w:val="18"/>
@@ -13272,7 +14267,7 @@
           </w:p>
           <w:p>
             <w:pPr>
-              <w:pStyle w:val="ListParagraph"/>
+              <w:pStyle w:val="a7"/>
               <w:numPr>
                 <w:ilvl w:val="0"/>
                 <w:numId w:val="18"/>
@@ -13338,7 +14333,7 @@
           </w:p>
           <w:p>
             <w:pPr>
-              <w:pStyle w:val="ListParagraph"/>
+              <w:pStyle w:val="a7"/>
               <w:numPr>
                 <w:ilvl w:val="0"/>
                 <w:numId w:val="18"/>
@@ -13402,7 +14397,7 @@
           </w:p>
           <w:p>
             <w:pPr>
-              <w:pStyle w:val="ListParagraph"/>
+              <w:pStyle w:val="a7"/>
               <w:numPr>
                 <w:ilvl w:val="0"/>
                 <w:numId w:val="18"/>
@@ -13505,7 +14500,7 @@
           </w:p>
           <w:p>
             <w:pPr>
-              <w:pStyle w:val="ListParagraph"/>
+              <w:pStyle w:val="a7"/>
               <w:numPr>
                 <w:ilvl w:val="0"/>
                 <w:numId w:val="18"/>
@@ -13567,7 +14562,7 @@
           </w:p>
           <w:p>
             <w:pPr>
-              <w:pStyle w:val="ListParagraph"/>
+              <w:pStyle w:val="a7"/>
               <w:numPr>
                 <w:ilvl w:val="0"/>
                 <w:numId w:val="18"/>
@@ -13669,34 +14664,7 @@
                 <w:szCs w:val="32"/>
                 <w:lang w:bidi="th-TH"/>
               </w:rPr>
-              <w:t>Ple</w:t>
-            </w:r>
-            <w:r>
-              <w:rPr>
-                <w:rFonts w:ascii="TH SarabunPSK" w:hAnsi="TH SarabunPSK" w:cs="TH SarabunPSK" w:hint="cs"/>
-                <w:sz w:val="32"/>
-                <w:szCs w:val="32"/>
-                <w:lang w:bidi="th-TH"/>
-              </w:rPr>
-              <w:t>ase enter a valid phone number</w:t>
-            </w:r>
-            <w:r>
-              <w:rPr>
-                <w:rFonts w:ascii="TH SarabunPSK" w:hAnsi="TH SarabunPSK" w:cs="TH SarabunPSK" w:hint="cs"/>
-                <w:sz w:val="32"/>
-                <w:szCs w:val="32"/>
-                <w:lang w:bidi="th-TH"/>
-              </w:rPr>
-              <w:t xml:space="preserve">, </w:t>
-            </w:r>
-            <w:r>
-              <w:rPr>
-                <w:rFonts w:ascii="TH SarabunPSK" w:hAnsi="TH SarabunPSK" w:cs="TH SarabunPSK" w:hint="cs"/>
-                <w:sz w:val="32"/>
-                <w:szCs w:val="32"/>
-                <w:lang w:bidi="th-TH"/>
-              </w:rPr>
-              <w:t>e</w:t>
+              <w:t>Please enter a valid phone number, e</w:t>
             </w:r>
             <w:r>
               <w:rPr>
@@ -13734,16 +14702,7 @@
                 <w:szCs w:val="32"/>
                 <w:lang w:bidi="th-TH"/>
               </w:rPr>
-              <w:t>,</w:t>
-            </w:r>
-            <w:r>
-              <w:rPr>
-                <w:rFonts w:ascii="TH SarabunPSK" w:hAnsi="TH SarabunPSK" w:cs="TH SarabunPSK" w:hint="cs"/>
-                <w:sz w:val="32"/>
-                <w:szCs w:val="32"/>
-                <w:lang w:bidi="th-TH"/>
-              </w:rPr>
-              <w:t xml:space="preserve"> 081</w:t>
+              <w:t>, 081</w:t>
             </w:r>
             <w:r>
               <w:rPr>
@@ -13829,17 +14788,7 @@
                 <w:cs/>
                 <w:lang w:bidi="th-TH"/>
               </w:rPr>
-              <w:t>)</w:t>
-            </w:r>
-            <w:r>
-              <w:rPr>
-                <w:rFonts w:ascii="TH SarabunPSK" w:hAnsi="TH SarabunPSK" w:cs="TH SarabunPSK" w:hint="cs"/>
-                <w:sz w:val="32"/>
-                <w:szCs w:val="32"/>
-                <w:cs/>
-                <w:lang w:bidi="th-TH"/>
-              </w:rPr>
-              <w:t>”</w:t>
+              <w:t>)”</w:t>
             </w:r>
           </w:p>
         </w:tc>
@@ -13851,12 +14800,23 @@
           <w:p>
             <w:pPr>
               <w:rPr>
-                <w:rFonts w:ascii="TH SarabunPSK" w:hAnsi="TH SarabunPSK" w:cs="TH SarabunPSK"/>
-                <w:sz w:val="32"/>
-                <w:szCs w:val="32"/>
-                <w:lang w:bidi="th-TH"/>
-              </w:rPr>
-            </w:pPr>
+                <w:rFonts w:ascii="TH SarabunPSK" w:hAnsi="TH SarabunPSK" w:cs="TH SarabunPSK" w:hint="cs"/>
+                <w:sz w:val="32"/>
+                <w:szCs w:val="32"/>
+                <w:cs/>
+                <w:lang w:bidi="th-TH"/>
+              </w:rPr>
+            </w:pPr>
+            <w:r>
+              <w:rPr>
+                <w:rFonts w:ascii="TH SarabunPSK" w:hAnsi="TH SarabunPSK" w:cs="TH SarabunPSK" w:hint="cs"/>
+                <w:sz w:val="32"/>
+                <w:szCs w:val="32"/>
+                <w:cs/>
+                <w:lang w:bidi="th-TH"/>
+              </w:rPr>
+              <w:t>กรอกข้อมูลครบทุกช่อง</w:t>
+            </w:r>
           </w:p>
         </w:tc>
         <w:tc>
@@ -13872,6 +14832,15 @@
                 <w:lang w:bidi="th-TH"/>
               </w:rPr>
             </w:pPr>
+            <w:r>
+              <w:rPr>
+                <w:rFonts w:ascii="TH SarabunPSK" w:hAnsi="TH SarabunPSK" w:cs="TH SarabunPSK"/>
+                <w:sz w:val="32"/>
+                <w:szCs w:val="32"/>
+                <w:lang w:bidi="th-TH"/>
+              </w:rPr>
+              <w:t>Pass</w:t>
+            </w:r>
           </w:p>
         </w:tc>
         <w:tc>
@@ -13901,6 +14870,28 @@
           <w:lang w:bidi="th-TH"/>
         </w:rPr>
       </w:pPr>
+    </w:p>
+    <w:p>
+      <w:pPr>
+        <w:spacing w:before="240"/>
+        <w:rPr>
+          <w:rFonts w:ascii="TH SarabunPSK" w:hAnsi="TH SarabunPSK" w:cs="TH SarabunPSK"/>
+          <w:sz w:val="32"/>
+          <w:szCs w:val="32"/>
+          <w:lang w:bidi="th-TH"/>
+        </w:rPr>
+      </w:pPr>
+    </w:p>
+    <w:p>
+      <w:pPr>
+        <w:spacing w:before="240"/>
+        <w:rPr>
+          <w:rFonts w:ascii="TH SarabunPSK" w:hAnsi="TH SarabunPSK" w:cs="TH SarabunPSK"/>
+          <w:sz w:val="32"/>
+          <w:szCs w:val="32"/>
+          <w:lang w:bidi="th-TH"/>
+        </w:rPr>
+      </w:pPr>
       <w:r>
         <w:rPr>
           <w:rFonts w:ascii="TH SarabunPSK" w:hAnsi="TH SarabunPSK" w:cs="TH SarabunPSK" w:hint="cs"/>
@@ -13908,6 +14899,7 @@
           <w:szCs w:val="32"/>
           <w:lang w:bidi="th-TH"/>
         </w:rPr>
+        <w:lastRenderedPageBreak/>
         <w:t>5</w:t>
       </w:r>
       <w:r>
@@ -13942,7 +14934,7 @@
     </w:p>
     <w:tbl>
       <w:tblPr>
-        <w:tblStyle w:val="TableGrid"/>
+        <w:tblStyle w:val="a8"/>
         <w:tblW w:w="14150" w:type="dxa"/>
         <w:tblInd w:w="-635" w:type="dxa"/>
         <w:tblLook w:val="04A0" w:firstRow="1" w:lastRow="0" w:firstColumn="1" w:lastColumn="0" w:noHBand="0" w:noVBand="1"/>
@@ -14371,6 +15363,15 @@
                 <w:lang w:bidi="th-TH"/>
               </w:rPr>
             </w:pPr>
+            <w:r>
+              <w:rPr>
+                <w:rFonts w:ascii="TH SarabunPSK" w:hAnsi="TH SarabunPSK" w:cs="TH SarabunPSK"/>
+                <w:sz w:val="32"/>
+                <w:szCs w:val="32"/>
+                <w:lang w:bidi="th-TH"/>
+              </w:rPr>
+              <w:t>4</w:t>
+            </w:r>
           </w:p>
         </w:tc>
         <w:tc>
@@ -14386,6 +15387,15 @@
                 <w:lang w:bidi="th-TH"/>
               </w:rPr>
             </w:pPr>
+            <w:r>
+              <w:rPr>
+                <w:rFonts w:ascii="TH SarabunPSK" w:hAnsi="TH SarabunPSK" w:cs="TH SarabunPSK"/>
+                <w:sz w:val="32"/>
+                <w:szCs w:val="32"/>
+                <w:lang w:bidi="th-TH"/>
+              </w:rPr>
+              <w:t>4</w:t>
+            </w:r>
           </w:p>
         </w:tc>
         <w:tc>
@@ -14401,6 +15411,15 @@
                 <w:lang w:bidi="th-TH"/>
               </w:rPr>
             </w:pPr>
+            <w:r>
+              <w:rPr>
+                <w:rFonts w:ascii="TH SarabunPSK" w:hAnsi="TH SarabunPSK" w:cs="TH SarabunPSK"/>
+                <w:sz w:val="32"/>
+                <w:szCs w:val="32"/>
+                <w:lang w:bidi="th-TH"/>
+              </w:rPr>
+              <w:t>0</w:t>
+            </w:r>
           </w:p>
         </w:tc>
         <w:tc>
@@ -14416,6 +15435,15 @@
                 <w:lang w:bidi="th-TH"/>
               </w:rPr>
             </w:pPr>
+            <w:r>
+              <w:rPr>
+                <w:rFonts w:ascii="TH SarabunPSK" w:hAnsi="TH SarabunPSK" w:cs="TH SarabunPSK"/>
+                <w:sz w:val="32"/>
+                <w:szCs w:val="32"/>
+                <w:lang w:bidi="th-TH"/>
+              </w:rPr>
+              <w:t>0</w:t>
+            </w:r>
           </w:p>
         </w:tc>
         <w:tc>
@@ -14431,6 +15459,15 @@
                 <w:lang w:bidi="th-TH"/>
               </w:rPr>
             </w:pPr>
+            <w:r>
+              <w:rPr>
+                <w:rFonts w:ascii="TH SarabunPSK" w:hAnsi="TH SarabunPSK" w:cs="TH SarabunPSK"/>
+                <w:sz w:val="32"/>
+                <w:szCs w:val="32"/>
+                <w:lang w:bidi="th-TH"/>
+              </w:rPr>
+              <w:t>0</w:t>
+            </w:r>
           </w:p>
         </w:tc>
         <w:tc>
@@ -14446,6 +15483,15 @@
                 <w:lang w:bidi="th-TH"/>
               </w:rPr>
             </w:pPr>
+            <w:r>
+              <w:rPr>
+                <w:rFonts w:ascii="TH SarabunPSK" w:hAnsi="TH SarabunPSK" w:cs="TH SarabunPSK"/>
+                <w:sz w:val="32"/>
+                <w:szCs w:val="32"/>
+                <w:lang w:bidi="th-TH"/>
+              </w:rPr>
+              <w:t>0</w:t>
+            </w:r>
           </w:p>
         </w:tc>
         <w:tc>
@@ -14461,6 +15507,15 @@
                 <w:lang w:bidi="th-TH"/>
               </w:rPr>
             </w:pPr>
+            <w:r>
+              <w:rPr>
+                <w:rFonts w:ascii="TH SarabunPSK" w:hAnsi="TH SarabunPSK" w:cs="TH SarabunPSK"/>
+                <w:sz w:val="32"/>
+                <w:szCs w:val="32"/>
+                <w:lang w:bidi="th-TH"/>
+              </w:rPr>
+              <w:t>0</w:t>
+            </w:r>
           </w:p>
         </w:tc>
       </w:tr>
@@ -14623,6 +15678,15 @@
                 <w:lang w:bidi="th-TH"/>
               </w:rPr>
             </w:pPr>
+            <w:r>
+              <w:rPr>
+                <w:rFonts w:ascii="TH SarabunPSK" w:hAnsi="TH SarabunPSK" w:cs="TH SarabunPSK"/>
+                <w:sz w:val="32"/>
+                <w:szCs w:val="32"/>
+                <w:lang w:bidi="th-TH"/>
+              </w:rPr>
+              <w:t>11</w:t>
+            </w:r>
           </w:p>
         </w:tc>
         <w:tc>
@@ -14641,6 +15705,15 @@
                 <w:lang w:bidi="th-TH"/>
               </w:rPr>
             </w:pPr>
+            <w:r>
+              <w:rPr>
+                <w:rFonts w:ascii="TH SarabunPSK" w:hAnsi="TH SarabunPSK" w:cs="TH SarabunPSK"/>
+                <w:sz w:val="32"/>
+                <w:szCs w:val="32"/>
+                <w:lang w:bidi="th-TH"/>
+              </w:rPr>
+              <w:t>11</w:t>
+            </w:r>
           </w:p>
         </w:tc>
         <w:tc>
@@ -14659,6 +15732,15 @@
                 <w:lang w:bidi="th-TH"/>
               </w:rPr>
             </w:pPr>
+            <w:r>
+              <w:rPr>
+                <w:rFonts w:ascii="TH SarabunPSK" w:hAnsi="TH SarabunPSK" w:cs="TH SarabunPSK"/>
+                <w:sz w:val="32"/>
+                <w:szCs w:val="32"/>
+                <w:lang w:bidi="th-TH"/>
+              </w:rPr>
+              <w:t>0</w:t>
+            </w:r>
           </w:p>
         </w:tc>
         <w:tc>
@@ -14677,6 +15759,15 @@
                 <w:lang w:bidi="th-TH"/>
               </w:rPr>
             </w:pPr>
+            <w:r>
+              <w:rPr>
+                <w:rFonts w:ascii="TH SarabunPSK" w:hAnsi="TH SarabunPSK" w:cs="TH SarabunPSK"/>
+                <w:sz w:val="32"/>
+                <w:szCs w:val="32"/>
+                <w:lang w:bidi="th-TH"/>
+              </w:rPr>
+              <w:t>0</w:t>
+            </w:r>
           </w:p>
         </w:tc>
         <w:tc>
@@ -14695,6 +15786,15 @@
                 <w:lang w:bidi="th-TH"/>
               </w:rPr>
             </w:pPr>
+            <w:r>
+              <w:rPr>
+                <w:rFonts w:ascii="TH SarabunPSK" w:hAnsi="TH SarabunPSK" w:cs="TH SarabunPSK"/>
+                <w:sz w:val="32"/>
+                <w:szCs w:val="32"/>
+                <w:lang w:bidi="th-TH"/>
+              </w:rPr>
+              <w:t>0</w:t>
+            </w:r>
           </w:p>
         </w:tc>
         <w:tc>
@@ -14713,6 +15813,15 @@
                 <w:lang w:bidi="th-TH"/>
               </w:rPr>
             </w:pPr>
+            <w:r>
+              <w:rPr>
+                <w:rFonts w:ascii="TH SarabunPSK" w:hAnsi="TH SarabunPSK" w:cs="TH SarabunPSK"/>
+                <w:sz w:val="32"/>
+                <w:szCs w:val="32"/>
+                <w:lang w:bidi="th-TH"/>
+              </w:rPr>
+              <w:t>0</w:t>
+            </w:r>
           </w:p>
         </w:tc>
         <w:tc>
@@ -14731,6 +15840,15 @@
                 <w:lang w:bidi="th-TH"/>
               </w:rPr>
             </w:pPr>
+            <w:r>
+              <w:rPr>
+                <w:rFonts w:ascii="TH SarabunPSK" w:hAnsi="TH SarabunPSK" w:cs="TH SarabunPSK"/>
+                <w:sz w:val="32"/>
+                <w:szCs w:val="32"/>
+                <w:lang w:bidi="th-TH"/>
+              </w:rPr>
+              <w:t>0</w:t>
+            </w:r>
           </w:p>
         </w:tc>
       </w:tr>
@@ -14769,7 +15887,6 @@
                 <w:cs/>
                 <w:lang w:bidi="th-TH"/>
               </w:rPr>
-              <w:lastRenderedPageBreak/>
               <w:t>รวม</w:t>
             </w:r>
           </w:p>
@@ -14793,6 +15910,15 @@
                 <w:lang w:bidi="th-TH"/>
               </w:rPr>
             </w:pPr>
+            <w:r>
+              <w:rPr>
+                <w:rFonts w:ascii="TH SarabunPSK" w:hAnsi="TH SarabunPSK" w:cs="TH SarabunPSK"/>
+                <w:sz w:val="32"/>
+                <w:szCs w:val="32"/>
+                <w:lang w:bidi="th-TH"/>
+              </w:rPr>
+              <w:t>15</w:t>
+            </w:r>
           </w:p>
         </w:tc>
         <w:tc>
@@ -14814,6 +15940,15 @@
                 <w:lang w:bidi="th-TH"/>
               </w:rPr>
             </w:pPr>
+            <w:r>
+              <w:rPr>
+                <w:rFonts w:ascii="TH SarabunPSK" w:hAnsi="TH SarabunPSK" w:cs="TH SarabunPSK"/>
+                <w:sz w:val="32"/>
+                <w:szCs w:val="32"/>
+                <w:lang w:bidi="th-TH"/>
+              </w:rPr>
+              <w:t>15</w:t>
+            </w:r>
           </w:p>
         </w:tc>
         <w:tc>
@@ -14835,6 +15970,15 @@
                 <w:lang w:bidi="th-TH"/>
               </w:rPr>
             </w:pPr>
+            <w:r>
+              <w:rPr>
+                <w:rFonts w:ascii="TH SarabunPSK" w:hAnsi="TH SarabunPSK" w:cs="TH SarabunPSK"/>
+                <w:sz w:val="32"/>
+                <w:szCs w:val="32"/>
+                <w:lang w:bidi="th-TH"/>
+              </w:rPr>
+              <w:t>0</w:t>
+            </w:r>
           </w:p>
         </w:tc>
         <w:tc>
@@ -14856,6 +16000,15 @@
                 <w:lang w:bidi="th-TH"/>
               </w:rPr>
             </w:pPr>
+            <w:r>
+              <w:rPr>
+                <w:rFonts w:ascii="TH SarabunPSK" w:hAnsi="TH SarabunPSK" w:cs="TH SarabunPSK"/>
+                <w:sz w:val="32"/>
+                <w:szCs w:val="32"/>
+                <w:lang w:bidi="th-TH"/>
+              </w:rPr>
+              <w:t>0</w:t>
+            </w:r>
           </w:p>
         </w:tc>
         <w:tc>
@@ -14877,6 +16030,15 @@
                 <w:lang w:bidi="th-TH"/>
               </w:rPr>
             </w:pPr>
+            <w:r>
+              <w:rPr>
+                <w:rFonts w:ascii="TH SarabunPSK" w:hAnsi="TH SarabunPSK" w:cs="TH SarabunPSK"/>
+                <w:sz w:val="32"/>
+                <w:szCs w:val="32"/>
+                <w:lang w:bidi="th-TH"/>
+              </w:rPr>
+              <w:t>0</w:t>
+            </w:r>
           </w:p>
         </w:tc>
         <w:tc>
@@ -14898,6 +16060,15 @@
                 <w:lang w:bidi="th-TH"/>
               </w:rPr>
             </w:pPr>
+            <w:r>
+              <w:rPr>
+                <w:rFonts w:ascii="TH SarabunPSK" w:hAnsi="TH SarabunPSK" w:cs="TH SarabunPSK"/>
+                <w:sz w:val="32"/>
+                <w:szCs w:val="32"/>
+                <w:lang w:bidi="th-TH"/>
+              </w:rPr>
+              <w:t>0</w:t>
+            </w:r>
           </w:p>
         </w:tc>
         <w:tc>
@@ -14919,6 +16090,15 @@
                 <w:lang w:bidi="th-TH"/>
               </w:rPr>
             </w:pPr>
+            <w:r>
+              <w:rPr>
+                <w:rFonts w:ascii="TH SarabunPSK" w:hAnsi="TH SarabunPSK" w:cs="TH SarabunPSK"/>
+                <w:sz w:val="32"/>
+                <w:szCs w:val="32"/>
+                <w:lang w:bidi="th-TH"/>
+              </w:rPr>
+              <w:t>0</w:t>
+            </w:r>
           </w:p>
         </w:tc>
       </w:tr>
@@ -14997,7 +16177,7 @@
 <w:hdr xmlns:wpc="http://schemas.microsoft.com/office/word/2010/wordprocessingCanvas" xmlns:cx="http://schemas.microsoft.com/office/drawing/2014/chartex" xmlns:cx1="http://schemas.microsoft.com/office/drawing/2015/9/8/chartex" xmlns:cx2="http://schemas.microsoft.com/office/drawing/2015/10/21/chartex" xmlns:cx3="http://schemas.microsoft.com/office/drawing/2016/5/9/chartex" xmlns:cx4="http://schemas.microsoft.com/office/drawing/2016/5/10/chartex" xmlns:cx5="http://schemas.microsoft.com/office/drawing/2016/5/11/chartex" xmlns:cx6="http://schemas.microsoft.com/office/drawing/2016/5/12/chartex" xmlns:cx7="http://schemas.microsoft.com/office/drawing/2016/5/13/chartex" xmlns:cx8="http://schemas.microsoft.com/office/drawing/2016/5/14/chartex" xmlns:mc="http://schemas.openxmlformats.org/markup-compatibility/2006" xmlns:aink="http://schemas.microsoft.com/office/drawing/2016/ink" xmlns:am3d="http://schemas.microsoft.com/office/drawing/2017/model3d" xmlns:o="urn:schemas-microsoft-com:office:office" xmlns:oel="http://schemas.microsoft.com/office/2019/extlst" xmlns:r="http://schemas.openxmlformats.org/officeDocument/2006/relationships" xmlns:m="http://schemas.openxmlformats.org/officeDocument/2006/math" xmlns:v="urn:schemas-microsoft-com:vml" xmlns:wp14="http://schemas.microsoft.com/office/word/2010/wordprocessingDrawing" xmlns:wp="http://schemas.openxmlformats.org/drawingml/2006/wordprocessingDrawing" xmlns:w10="urn:schemas-microsoft-com:office:word" xmlns:w="http://schemas.openxmlformats.org/wordprocessingml/2006/main" xmlns:w14="http://schemas.microsoft.com/office/word/2010/wordml" xmlns:w15="http://schemas.microsoft.com/office/word/2012/wordml" xmlns:w16cex="http://schemas.microsoft.com/office/word/2018/wordml/cex" xmlns:w16cid="http://schemas.microsoft.com/office/word/2016/wordml/cid" xmlns:w16="http://schemas.microsoft.com/office/word/2018/wordml" xmlns:w16du="http://schemas.microsoft.com/office/word/2023/wordml/word16du" xmlns:w16sdtdh="http://schemas.microsoft.com/office/word/2020/wordml/sdtdatahash" xmlns:w16sdtfl="http://schemas.microsoft.com/office/word/2024/wordml/sdtformatlock" xmlns:w16se="http://schemas.microsoft.com/office/word/2015/wordml/symex" xmlns:wpg="http://schemas.microsoft.com/office/word/2010/wordprocessingGroup" xmlns:wpi="http://schemas.microsoft.com/office/word/2010/wordprocessingInk" xmlns:wne="http://schemas.microsoft.com/office/word/2006/wordml" xmlns:wps="http://schemas.microsoft.com/office/word/2010/wordprocessingShape" mc:Ignorable="w14 w15 w16se w16cid w16 w16cex w16sdtdh w16sdtfl w16du wp14">
   <w:p>
     <w:pPr>
-      <w:pStyle w:val="Header"/>
+      <w:pStyle w:val="a3"/>
       <w:rPr>
         <w:rFonts w:ascii="TH SarabunPSK" w:hAnsi="TH SarabunPSK" w:cs="TH SarabunPSK"/>
         <w:b/>
@@ -15181,7 +16361,7 @@
   </w:p>
   <w:p>
     <w:pPr>
-      <w:pStyle w:val="Header"/>
+      <w:pStyle w:val="a3"/>
       <w:rPr>
         <w:rFonts w:ascii="TH SarabunPSK" w:hAnsi="TH SarabunPSK" w:cs="TH SarabunPSK"/>
         <w:b/>
@@ -17415,17 +18595,17 @@
     <w:lsdException w:name="Unresolved Mention" w:semiHidden="1" w:unhideWhenUsed="1"/>
     <w:lsdException w:name="Smart Link" w:semiHidden="1" w:unhideWhenUsed="1"/>
   </w:latentStyles>
-  <w:style w:type="paragraph" w:default="1" w:styleId="Normal">
+  <w:style w:type="paragraph" w:default="1" w:styleId="a">
     <w:name w:val="Normal"/>
     <w:qFormat/>
   </w:style>
-  <w:style w:type="character" w:default="1" w:styleId="DefaultParagraphFont">
+  <w:style w:type="character" w:default="1" w:styleId="a0">
     <w:name w:val="Default Paragraph Font"/>
     <w:uiPriority w:val="1"/>
     <w:semiHidden/>
     <w:unhideWhenUsed/>
   </w:style>
-  <w:style w:type="table" w:default="1" w:styleId="TableNormal">
+  <w:style w:type="table" w:default="1" w:styleId="a1">
     <w:name w:val="Normal Table"/>
     <w:uiPriority w:val="99"/>
     <w:semiHidden/>
@@ -17440,16 +18620,16 @@
       </w:tblCellMar>
     </w:tblPr>
   </w:style>
-  <w:style w:type="numbering" w:default="1" w:styleId="NoList">
+  <w:style w:type="numbering" w:default="1" w:styleId="a2">
     <w:name w:val="No List"/>
     <w:uiPriority w:val="99"/>
     <w:semiHidden/>
     <w:unhideWhenUsed/>
   </w:style>
-  <w:style w:type="paragraph" w:styleId="Header">
+  <w:style w:type="paragraph" w:styleId="a3">
     <w:name w:val="header"/>
-    <w:basedOn w:val="Normal"/>
-    <w:link w:val="HeaderChar"/>
+    <w:basedOn w:val="a"/>
+    <w:link w:val="a4"/>
     <w:uiPriority w:val="99"/>
     <w:unhideWhenUsed/>
     <w:rsid w:val="00C87900"/>
@@ -17461,17 +18641,17 @@
       <w:spacing w:after="0" w:line="240" w:lineRule="auto"/>
     </w:pPr>
   </w:style>
-  <w:style w:type="character" w:customStyle="1" w:styleId="HeaderChar">
-    <w:name w:val="Header Char"/>
-    <w:basedOn w:val="DefaultParagraphFont"/>
-    <w:link w:val="Header"/>
+  <w:style w:type="character" w:customStyle="1" w:styleId="a4">
+    <w:name w:val="หัวกระดาษ อักขระ"/>
+    <w:basedOn w:val="a0"/>
+    <w:link w:val="a3"/>
     <w:uiPriority w:val="99"/>
     <w:rsid w:val="00C87900"/>
   </w:style>
-  <w:style w:type="paragraph" w:styleId="Footer">
+  <w:style w:type="paragraph" w:styleId="a5">
     <w:name w:val="footer"/>
-    <w:basedOn w:val="Normal"/>
-    <w:link w:val="FooterChar"/>
+    <w:basedOn w:val="a"/>
+    <w:link w:val="a6"/>
     <w:uiPriority w:val="99"/>
     <w:unhideWhenUsed/>
     <w:rsid w:val="00C87900"/>
@@ -17483,16 +18663,16 @@
       <w:spacing w:after="0" w:line="240" w:lineRule="auto"/>
     </w:pPr>
   </w:style>
-  <w:style w:type="character" w:customStyle="1" w:styleId="FooterChar">
-    <w:name w:val="Footer Char"/>
-    <w:basedOn w:val="DefaultParagraphFont"/>
-    <w:link w:val="Footer"/>
+  <w:style w:type="character" w:customStyle="1" w:styleId="a6">
+    <w:name w:val="ท้ายกระดาษ อักขระ"/>
+    <w:basedOn w:val="a0"/>
+    <w:link w:val="a5"/>
     <w:uiPriority w:val="99"/>
     <w:rsid w:val="00C87900"/>
   </w:style>
-  <w:style w:type="paragraph" w:styleId="ListParagraph">
+  <w:style w:type="paragraph" w:styleId="a7">
     <w:name w:val="List Paragraph"/>
-    <w:basedOn w:val="Normal"/>
+    <w:basedOn w:val="a"/>
     <w:uiPriority w:val="34"/>
     <w:qFormat/>
     <w:rsid w:val="00C87900"/>
@@ -17501,9 +18681,9 @@
       <w:contextualSpacing/>
     </w:pPr>
   </w:style>
-  <w:style w:type="table" w:styleId="TableGrid">
+  <w:style w:type="table" w:styleId="a8">
     <w:name w:val="Table Grid"/>
-    <w:basedOn w:val="TableNormal"/>
+    <w:basedOn w:val="a1"/>
     <w:uiPriority w:val="39"/>
     <w:rsid w:val="00C2238F"/>
     <w:pPr>
@@ -17520,15 +18700,33 @@
       </w:tblBorders>
     </w:tblPr>
   </w:style>
-  <w:style w:type="character" w:styleId="Hyperlink">
+  <w:style w:type="character" w:styleId="a9">
     <w:name w:val="Hyperlink"/>
-    <w:basedOn w:val="DefaultParagraphFont"/>
+    <w:basedOn w:val="a0"/>
     <w:uiPriority w:val="99"/>
     <w:unhideWhenUsed/>
     <w:rsid w:val="00B77A1F"/>
     <w:rPr>
       <w:color w:val="0563C1" w:themeColor="hyperlink"/>
       <w:u w:val="single"/>
+    </w:rPr>
+  </w:style>
+  <w:style w:type="character" w:customStyle="1" w:styleId="apple-converted-space">
+    <w:name w:val="apple-converted-space"/>
+    <w:basedOn w:val="a0"/>
+    <w:rsid w:val="00ED3E9F"/>
+  </w:style>
+  <w:style w:type="character" w:styleId="HTML">
+    <w:name w:val="HTML Code"/>
+    <w:basedOn w:val="a0"/>
+    <w:uiPriority w:val="99"/>
+    <w:semiHidden/>
+    <w:unhideWhenUsed/>
+    <w:rsid w:val="00ED3E9F"/>
+    <w:rPr>
+      <w:rFonts w:ascii="Tahoma" w:eastAsia="Times New Roman" w:hAnsi="Tahoma" w:cs="Tahoma"/>
+      <w:sz w:val="20"/>
+      <w:szCs w:val="20"/>
     </w:rPr>
   </w:style>
 </w:styles>

</xml_diff>